<commit_message>
Atualizado documentação: acrescentado gráficos, informações de contexto, atualização do backlog sprint e atualização do diagrama de visão de negócios
</commit_message>
<xml_diff>
--- a/docs/documento-projeto/Projeto P.I. Grupo 11 - Documentação.docx
+++ b/docs/documento-projeto/Projeto P.I. Grupo 11 - Documentação.docx
@@ -77,15 +77,15 @@
     </w:p>
     <w:p>
       <w:pPr>
-        <w:pStyle w:val="BodyText"/>
-        <w:rPr>
-          <w:b/>
-        </w:rPr>
-      </w:pPr>
-    </w:p>
-    <w:p>
-      <w:pPr>
-        <w:pStyle w:val="BodyText"/>
+        <w:pStyle w:val="Corpodetexto"/>
+        <w:rPr>
+          <w:b/>
+        </w:rPr>
+      </w:pPr>
+    </w:p>
+    <w:p>
+      <w:pPr>
+        <w:pStyle w:val="Corpodetexto"/>
         <w:spacing w:before="1"/>
         <w:rPr>
           <w:b/>
@@ -176,31 +176,31 @@
     </w:p>
     <w:p>
       <w:pPr>
-        <w:pStyle w:val="BodyText"/>
-        <w:rPr>
-          <w:b/>
-        </w:rPr>
-      </w:pPr>
-    </w:p>
-    <w:p>
-      <w:pPr>
-        <w:pStyle w:val="BodyText"/>
-        <w:rPr>
-          <w:b/>
-        </w:rPr>
-      </w:pPr>
-    </w:p>
-    <w:p>
-      <w:pPr>
-        <w:pStyle w:val="BodyText"/>
-        <w:rPr>
-          <w:b/>
-        </w:rPr>
-      </w:pPr>
-    </w:p>
-    <w:p>
-      <w:pPr>
-        <w:pStyle w:val="BodyText"/>
+        <w:pStyle w:val="Corpodetexto"/>
+        <w:rPr>
+          <w:b/>
+        </w:rPr>
+      </w:pPr>
+    </w:p>
+    <w:p>
+      <w:pPr>
+        <w:pStyle w:val="Corpodetexto"/>
+        <w:rPr>
+          <w:b/>
+        </w:rPr>
+      </w:pPr>
+    </w:p>
+    <w:p>
+      <w:pPr>
+        <w:pStyle w:val="Corpodetexto"/>
+        <w:rPr>
+          <w:b/>
+        </w:rPr>
+      </w:pPr>
+    </w:p>
+    <w:p>
+      <w:pPr>
+        <w:pStyle w:val="Corpodetexto"/>
         <w:rPr>
           <w:b/>
         </w:rPr>
@@ -508,7 +508,7 @@
     </w:p>
     <w:p>
       <w:pPr>
-        <w:pStyle w:val="BodyText"/>
+        <w:pStyle w:val="Corpodetexto"/>
         <w:jc w:val="center"/>
         <w:rPr>
           <w:b/>
@@ -517,7 +517,7 @@
     </w:p>
     <w:p>
       <w:pPr>
-        <w:pStyle w:val="BodyText"/>
+        <w:pStyle w:val="Corpodetexto"/>
         <w:jc w:val="center"/>
         <w:rPr>
           <w:b/>
@@ -526,7 +526,7 @@
     </w:p>
     <w:p>
       <w:pPr>
-        <w:pStyle w:val="BodyText"/>
+        <w:pStyle w:val="Corpodetexto"/>
         <w:jc w:val="center"/>
         <w:rPr>
           <w:b/>
@@ -535,23 +535,23 @@
     </w:p>
     <w:p>
       <w:pPr>
-        <w:pStyle w:val="BodyText"/>
-        <w:rPr>
-          <w:b/>
-        </w:rPr>
-      </w:pPr>
-    </w:p>
-    <w:p>
-      <w:pPr>
-        <w:pStyle w:val="BodyText"/>
-        <w:rPr>
-          <w:b/>
-        </w:rPr>
-      </w:pPr>
-    </w:p>
-    <w:p>
-      <w:pPr>
-        <w:pStyle w:val="BodyText"/>
+        <w:pStyle w:val="Corpodetexto"/>
+        <w:rPr>
+          <w:b/>
+        </w:rPr>
+      </w:pPr>
+    </w:p>
+    <w:p>
+      <w:pPr>
+        <w:pStyle w:val="Corpodetexto"/>
+        <w:rPr>
+          <w:b/>
+        </w:rPr>
+      </w:pPr>
+    </w:p>
+    <w:p>
+      <w:pPr>
+        <w:pStyle w:val="Corpodetexto"/>
         <w:spacing w:before="146"/>
         <w:rPr>
           <w:b/>
@@ -637,15 +637,15 @@
     </w:p>
     <w:p>
       <w:pPr>
-        <w:pStyle w:val="BodyText"/>
-        <w:rPr>
-          <w:b/>
-        </w:rPr>
-      </w:pPr>
-    </w:p>
-    <w:p>
-      <w:pPr>
-        <w:pStyle w:val="BodyText"/>
+        <w:pStyle w:val="Corpodetexto"/>
+        <w:rPr>
+          <w:b/>
+        </w:rPr>
+      </w:pPr>
+    </w:p>
+    <w:p>
+      <w:pPr>
+        <w:pStyle w:val="Corpodetexto"/>
         <w:rPr>
           <w:b/>
         </w:rPr>
@@ -810,111 +810,111 @@
     </w:p>
     <w:p>
       <w:pPr>
-        <w:pStyle w:val="BodyText"/>
-        <w:rPr>
-          <w:b/>
-        </w:rPr>
-      </w:pPr>
-    </w:p>
-    <w:p>
-      <w:pPr>
-        <w:pStyle w:val="BodyText"/>
-        <w:rPr>
-          <w:b/>
-        </w:rPr>
-      </w:pPr>
-    </w:p>
-    <w:p>
-      <w:pPr>
-        <w:pStyle w:val="BodyText"/>
-        <w:rPr>
-          <w:b/>
-        </w:rPr>
-      </w:pPr>
-    </w:p>
-    <w:p>
-      <w:pPr>
-        <w:pStyle w:val="BodyText"/>
-        <w:rPr>
-          <w:b/>
-        </w:rPr>
-      </w:pPr>
-    </w:p>
-    <w:p>
-      <w:pPr>
-        <w:pStyle w:val="BodyText"/>
-        <w:rPr>
-          <w:b/>
-        </w:rPr>
-      </w:pPr>
-    </w:p>
-    <w:p>
-      <w:pPr>
-        <w:pStyle w:val="BodyText"/>
-        <w:rPr>
-          <w:b/>
-        </w:rPr>
-      </w:pPr>
-    </w:p>
-    <w:p>
-      <w:pPr>
-        <w:pStyle w:val="BodyText"/>
-        <w:rPr>
-          <w:b/>
-        </w:rPr>
-      </w:pPr>
-    </w:p>
-    <w:p>
-      <w:pPr>
-        <w:pStyle w:val="BodyText"/>
-        <w:rPr>
-          <w:b/>
-        </w:rPr>
-      </w:pPr>
-    </w:p>
-    <w:p>
-      <w:pPr>
-        <w:pStyle w:val="BodyText"/>
-        <w:rPr>
-          <w:b/>
-        </w:rPr>
-      </w:pPr>
-    </w:p>
-    <w:p>
-      <w:pPr>
-        <w:pStyle w:val="BodyText"/>
-        <w:rPr>
-          <w:b/>
-        </w:rPr>
-      </w:pPr>
-    </w:p>
-    <w:p>
-      <w:pPr>
-        <w:pStyle w:val="BodyText"/>
-        <w:rPr>
-          <w:b/>
-        </w:rPr>
-      </w:pPr>
-    </w:p>
-    <w:p>
-      <w:pPr>
-        <w:pStyle w:val="BodyText"/>
-        <w:rPr>
-          <w:b/>
-        </w:rPr>
-      </w:pPr>
-    </w:p>
-    <w:p>
-      <w:pPr>
-        <w:pStyle w:val="BodyText"/>
-        <w:rPr>
-          <w:b/>
-        </w:rPr>
-      </w:pPr>
-    </w:p>
-    <w:p>
-      <w:pPr>
-        <w:pStyle w:val="BodyText"/>
+        <w:pStyle w:val="Corpodetexto"/>
+        <w:rPr>
+          <w:b/>
+        </w:rPr>
+      </w:pPr>
+    </w:p>
+    <w:p>
+      <w:pPr>
+        <w:pStyle w:val="Corpodetexto"/>
+        <w:rPr>
+          <w:b/>
+        </w:rPr>
+      </w:pPr>
+    </w:p>
+    <w:p>
+      <w:pPr>
+        <w:pStyle w:val="Corpodetexto"/>
+        <w:rPr>
+          <w:b/>
+        </w:rPr>
+      </w:pPr>
+    </w:p>
+    <w:p>
+      <w:pPr>
+        <w:pStyle w:val="Corpodetexto"/>
+        <w:rPr>
+          <w:b/>
+        </w:rPr>
+      </w:pPr>
+    </w:p>
+    <w:p>
+      <w:pPr>
+        <w:pStyle w:val="Corpodetexto"/>
+        <w:rPr>
+          <w:b/>
+        </w:rPr>
+      </w:pPr>
+    </w:p>
+    <w:p>
+      <w:pPr>
+        <w:pStyle w:val="Corpodetexto"/>
+        <w:rPr>
+          <w:b/>
+        </w:rPr>
+      </w:pPr>
+    </w:p>
+    <w:p>
+      <w:pPr>
+        <w:pStyle w:val="Corpodetexto"/>
+        <w:rPr>
+          <w:b/>
+        </w:rPr>
+      </w:pPr>
+    </w:p>
+    <w:p>
+      <w:pPr>
+        <w:pStyle w:val="Corpodetexto"/>
+        <w:rPr>
+          <w:b/>
+        </w:rPr>
+      </w:pPr>
+    </w:p>
+    <w:p>
+      <w:pPr>
+        <w:pStyle w:val="Corpodetexto"/>
+        <w:rPr>
+          <w:b/>
+        </w:rPr>
+      </w:pPr>
+    </w:p>
+    <w:p>
+      <w:pPr>
+        <w:pStyle w:val="Corpodetexto"/>
+        <w:rPr>
+          <w:b/>
+        </w:rPr>
+      </w:pPr>
+    </w:p>
+    <w:p>
+      <w:pPr>
+        <w:pStyle w:val="Corpodetexto"/>
+        <w:rPr>
+          <w:b/>
+        </w:rPr>
+      </w:pPr>
+    </w:p>
+    <w:p>
+      <w:pPr>
+        <w:pStyle w:val="Corpodetexto"/>
+        <w:rPr>
+          <w:b/>
+        </w:rPr>
+      </w:pPr>
+    </w:p>
+    <w:p>
+      <w:pPr>
+        <w:pStyle w:val="Corpodetexto"/>
+        <w:rPr>
+          <w:b/>
+        </w:rPr>
+      </w:pPr>
+    </w:p>
+    <w:p>
+      <w:pPr>
+        <w:pStyle w:val="Corpodetexto"/>
         <w:spacing w:before="15"/>
         <w:rPr>
           <w:b/>
@@ -975,7 +975,7 @@
     </w:p>
     <w:p>
       <w:pPr>
-        <w:pStyle w:val="BodyText"/>
+        <w:pStyle w:val="Corpodetexto"/>
         <w:ind w:firstLine="360"/>
         <w:rPr>
           <w:b/>
@@ -985,20 +985,21 @@
         <w:rPr>
           <w:b/>
         </w:rPr>
+        <w:lastRenderedPageBreak/>
         <w:t>Sumário:</w:t>
       </w:r>
     </w:p>
     <w:p>
       <w:pPr>
-        <w:pStyle w:val="BodyText"/>
-        <w:rPr>
-          <w:b/>
-        </w:rPr>
-      </w:pPr>
-    </w:p>
-    <w:p>
-      <w:pPr>
-        <w:pStyle w:val="BodyText"/>
+        <w:pStyle w:val="Corpodetexto"/>
+        <w:rPr>
+          <w:b/>
+        </w:rPr>
+      </w:pPr>
+    </w:p>
+    <w:p>
+      <w:pPr>
+        <w:pStyle w:val="Corpodetexto"/>
         <w:numPr>
           <w:ilvl w:val="0"/>
           <w:numId w:val="10"/>
@@ -1016,7 +1017,7 @@
     </w:p>
     <w:p>
       <w:pPr>
-        <w:pStyle w:val="BodyText"/>
+        <w:pStyle w:val="Corpodetexto"/>
         <w:ind w:left="720"/>
         <w:rPr>
           <w:b/>
@@ -1025,7 +1026,7 @@
     </w:p>
     <w:p>
       <w:pPr>
-        <w:pStyle w:val="BodyText"/>
+        <w:pStyle w:val="Corpodetexto"/>
         <w:numPr>
           <w:ilvl w:val="0"/>
           <w:numId w:val="10"/>
@@ -1043,15 +1044,15 @@
     </w:p>
     <w:p>
       <w:pPr>
-        <w:pStyle w:val="ListParagraph"/>
-        <w:rPr>
-          <w:b/>
-        </w:rPr>
-      </w:pPr>
-    </w:p>
-    <w:p>
-      <w:pPr>
-        <w:pStyle w:val="BodyText"/>
+        <w:pStyle w:val="PargrafodaLista"/>
+        <w:rPr>
+          <w:b/>
+        </w:rPr>
+      </w:pPr>
+    </w:p>
+    <w:p>
+      <w:pPr>
+        <w:pStyle w:val="Corpodetexto"/>
         <w:numPr>
           <w:ilvl w:val="0"/>
           <w:numId w:val="10"/>
@@ -1069,7 +1070,7 @@
     </w:p>
     <w:p>
       <w:pPr>
-        <w:pStyle w:val="BodyText"/>
+        <w:pStyle w:val="Corpodetexto"/>
         <w:ind w:left="720"/>
         <w:rPr>
           <w:b/>
@@ -1078,7 +1079,7 @@
     </w:p>
     <w:p>
       <w:pPr>
-        <w:pStyle w:val="BodyText"/>
+        <w:pStyle w:val="Corpodetexto"/>
         <w:numPr>
           <w:ilvl w:val="0"/>
           <w:numId w:val="10"/>
@@ -1096,15 +1097,15 @@
     </w:p>
     <w:p>
       <w:pPr>
-        <w:pStyle w:val="ListParagraph"/>
-        <w:rPr>
-          <w:b/>
-        </w:rPr>
-      </w:pPr>
-    </w:p>
-    <w:p>
-      <w:pPr>
-        <w:pStyle w:val="BodyText"/>
+        <w:pStyle w:val="PargrafodaLista"/>
+        <w:rPr>
+          <w:b/>
+        </w:rPr>
+      </w:pPr>
+    </w:p>
+    <w:p>
+      <w:pPr>
+        <w:pStyle w:val="Corpodetexto"/>
         <w:ind w:left="720"/>
         <w:rPr>
           <w:b/>
@@ -1113,7 +1114,7 @@
     </w:p>
     <w:p>
       <w:pPr>
-        <w:pStyle w:val="BodyText"/>
+        <w:pStyle w:val="Corpodetexto"/>
         <w:numPr>
           <w:ilvl w:val="1"/>
           <w:numId w:val="10"/>
@@ -1131,7 +1132,7 @@
     </w:p>
     <w:p>
       <w:pPr>
-        <w:pStyle w:val="BodyText"/>
+        <w:pStyle w:val="Corpodetexto"/>
         <w:ind w:left="1116"/>
         <w:rPr>
           <w:b/>
@@ -1140,7 +1141,7 @@
     </w:p>
     <w:p>
       <w:pPr>
-        <w:pStyle w:val="BodyText"/>
+        <w:pStyle w:val="Corpodetexto"/>
         <w:numPr>
           <w:ilvl w:val="1"/>
           <w:numId w:val="10"/>
@@ -1158,15 +1159,15 @@
     </w:p>
     <w:p>
       <w:pPr>
-        <w:pStyle w:val="ListParagraph"/>
-        <w:rPr>
-          <w:b/>
-        </w:rPr>
-      </w:pPr>
-    </w:p>
-    <w:p>
-      <w:pPr>
-        <w:pStyle w:val="BodyText"/>
+        <w:pStyle w:val="PargrafodaLista"/>
+        <w:rPr>
+          <w:b/>
+        </w:rPr>
+      </w:pPr>
+    </w:p>
+    <w:p>
+      <w:pPr>
+        <w:pStyle w:val="Corpodetexto"/>
         <w:numPr>
           <w:ilvl w:val="1"/>
           <w:numId w:val="10"/>
@@ -1184,7 +1185,7 @@
     </w:p>
     <w:p>
       <w:pPr>
-        <w:pStyle w:val="BodyText"/>
+        <w:pStyle w:val="Corpodetexto"/>
         <w:ind w:left="1116"/>
         <w:rPr>
           <w:b/>
@@ -1193,7 +1194,7 @@
     </w:p>
     <w:p>
       <w:pPr>
-        <w:pStyle w:val="BodyText"/>
+        <w:pStyle w:val="Corpodetexto"/>
         <w:numPr>
           <w:ilvl w:val="1"/>
           <w:numId w:val="10"/>
@@ -1211,15 +1212,15 @@
     </w:p>
     <w:p>
       <w:pPr>
-        <w:pStyle w:val="ListParagraph"/>
-        <w:rPr>
-          <w:b/>
-        </w:rPr>
-      </w:pPr>
-    </w:p>
-    <w:p>
-      <w:pPr>
-        <w:pStyle w:val="BodyText"/>
+        <w:pStyle w:val="PargrafodaLista"/>
+        <w:rPr>
+          <w:b/>
+        </w:rPr>
+      </w:pPr>
+    </w:p>
+    <w:p>
+      <w:pPr>
+        <w:pStyle w:val="Corpodetexto"/>
         <w:numPr>
           <w:ilvl w:val="1"/>
           <w:numId w:val="10"/>
@@ -1237,7 +1238,7 @@
     </w:p>
     <w:p>
       <w:pPr>
-        <w:pStyle w:val="BodyText"/>
+        <w:pStyle w:val="Corpodetexto"/>
         <w:ind w:left="1116"/>
         <w:rPr>
           <w:b/>
@@ -1246,7 +1247,7 @@
     </w:p>
     <w:p>
       <w:pPr>
-        <w:pStyle w:val="BodyText"/>
+        <w:pStyle w:val="Corpodetexto"/>
         <w:numPr>
           <w:ilvl w:val="1"/>
           <w:numId w:val="10"/>
@@ -1264,15 +1265,15 @@
     </w:p>
     <w:p>
       <w:pPr>
-        <w:pStyle w:val="BodyText"/>
-        <w:rPr>
-          <w:b/>
-        </w:rPr>
-      </w:pPr>
-    </w:p>
-    <w:p>
-      <w:pPr>
-        <w:pStyle w:val="BodyText"/>
+        <w:pStyle w:val="Corpodetexto"/>
+        <w:rPr>
+          <w:b/>
+        </w:rPr>
+      </w:pPr>
+    </w:p>
+    <w:p>
+      <w:pPr>
+        <w:pStyle w:val="Corpodetexto"/>
         <w:numPr>
           <w:ilvl w:val="1"/>
           <w:numId w:val="10"/>
@@ -1290,15 +1291,15 @@
     </w:p>
     <w:p>
       <w:pPr>
-        <w:pStyle w:val="BodyText"/>
-        <w:rPr>
-          <w:b/>
-        </w:rPr>
-      </w:pPr>
-    </w:p>
-    <w:p>
-      <w:pPr>
-        <w:pStyle w:val="BodyText"/>
+        <w:pStyle w:val="Corpodetexto"/>
+        <w:rPr>
+          <w:b/>
+        </w:rPr>
+      </w:pPr>
+    </w:p>
+    <w:p>
+      <w:pPr>
+        <w:pStyle w:val="Corpodetexto"/>
         <w:numPr>
           <w:ilvl w:val="1"/>
           <w:numId w:val="10"/>
@@ -1316,15 +1317,15 @@
     </w:p>
     <w:p>
       <w:pPr>
-        <w:pStyle w:val="BodyText"/>
-        <w:rPr>
-          <w:b/>
-        </w:rPr>
-      </w:pPr>
-    </w:p>
-    <w:p>
-      <w:pPr>
-        <w:pStyle w:val="BodyText"/>
+        <w:pStyle w:val="Corpodetexto"/>
+        <w:rPr>
+          <w:b/>
+        </w:rPr>
+      </w:pPr>
+    </w:p>
+    <w:p>
+      <w:pPr>
+        <w:pStyle w:val="Corpodetexto"/>
         <w:numPr>
           <w:ilvl w:val="0"/>
           <w:numId w:val="10"/>
@@ -1342,7 +1343,7 @@
     </w:p>
     <w:p>
       <w:pPr>
-        <w:pStyle w:val="BodyText"/>
+        <w:pStyle w:val="Corpodetexto"/>
         <w:ind w:left="720"/>
         <w:rPr>
           <w:b/>
@@ -1351,7 +1352,7 @@
     </w:p>
     <w:p>
       <w:pPr>
-        <w:pStyle w:val="BodyText"/>
+        <w:pStyle w:val="Corpodetexto"/>
         <w:numPr>
           <w:ilvl w:val="0"/>
           <w:numId w:val="10"/>
@@ -1369,175 +1370,175 @@
     </w:p>
     <w:p>
       <w:pPr>
-        <w:pStyle w:val="BodyText"/>
-        <w:rPr>
-          <w:b/>
-        </w:rPr>
-      </w:pPr>
-    </w:p>
-    <w:p>
-      <w:pPr>
-        <w:pStyle w:val="BodyText"/>
-        <w:rPr>
-          <w:b/>
-        </w:rPr>
-      </w:pPr>
-    </w:p>
-    <w:p>
-      <w:pPr>
-        <w:pStyle w:val="BodyText"/>
-        <w:rPr>
-          <w:b/>
-        </w:rPr>
-      </w:pPr>
-    </w:p>
-    <w:p>
-      <w:pPr>
-        <w:pStyle w:val="BodyText"/>
-        <w:rPr>
-          <w:b/>
-        </w:rPr>
-      </w:pPr>
-    </w:p>
-    <w:p>
-      <w:pPr>
-        <w:pStyle w:val="BodyText"/>
-        <w:rPr>
-          <w:b/>
-        </w:rPr>
-      </w:pPr>
-    </w:p>
-    <w:p>
-      <w:pPr>
-        <w:pStyle w:val="BodyText"/>
-        <w:rPr>
-          <w:b/>
-        </w:rPr>
-      </w:pPr>
-    </w:p>
-    <w:p>
-      <w:pPr>
-        <w:pStyle w:val="BodyText"/>
-        <w:rPr>
-          <w:b/>
-        </w:rPr>
-      </w:pPr>
-    </w:p>
-    <w:p>
-      <w:pPr>
-        <w:pStyle w:val="BodyText"/>
-        <w:rPr>
-          <w:b/>
-        </w:rPr>
-      </w:pPr>
-    </w:p>
-    <w:p>
-      <w:pPr>
-        <w:pStyle w:val="BodyText"/>
-        <w:rPr>
-          <w:b/>
-        </w:rPr>
-      </w:pPr>
-    </w:p>
-    <w:p>
-      <w:pPr>
-        <w:pStyle w:val="BodyText"/>
-        <w:rPr>
-          <w:b/>
-        </w:rPr>
-      </w:pPr>
-    </w:p>
-    <w:p>
-      <w:pPr>
-        <w:pStyle w:val="BodyText"/>
-        <w:rPr>
-          <w:b/>
-        </w:rPr>
-      </w:pPr>
-    </w:p>
-    <w:p>
-      <w:pPr>
-        <w:pStyle w:val="BodyText"/>
-        <w:rPr>
-          <w:b/>
-        </w:rPr>
-      </w:pPr>
-    </w:p>
-    <w:p>
-      <w:pPr>
-        <w:pStyle w:val="BodyText"/>
-        <w:rPr>
-          <w:b/>
-        </w:rPr>
-      </w:pPr>
-    </w:p>
-    <w:p>
-      <w:pPr>
-        <w:pStyle w:val="BodyText"/>
-        <w:rPr>
-          <w:b/>
-        </w:rPr>
-      </w:pPr>
-    </w:p>
-    <w:p>
-      <w:pPr>
-        <w:pStyle w:val="BodyText"/>
-        <w:rPr>
-          <w:b/>
-        </w:rPr>
-      </w:pPr>
-    </w:p>
-    <w:p>
-      <w:pPr>
-        <w:pStyle w:val="BodyText"/>
-        <w:rPr>
-          <w:b/>
-        </w:rPr>
-      </w:pPr>
-    </w:p>
-    <w:p>
-      <w:pPr>
-        <w:pStyle w:val="BodyText"/>
-        <w:rPr>
-          <w:b/>
-        </w:rPr>
-      </w:pPr>
-    </w:p>
-    <w:p>
-      <w:pPr>
-        <w:pStyle w:val="BodyText"/>
-        <w:rPr>
-          <w:b/>
-        </w:rPr>
-      </w:pPr>
-    </w:p>
-    <w:p>
-      <w:pPr>
-        <w:pStyle w:val="BodyText"/>
-        <w:rPr>
-          <w:b/>
-        </w:rPr>
-      </w:pPr>
-    </w:p>
-    <w:p>
-      <w:pPr>
-        <w:pStyle w:val="BodyText"/>
-        <w:rPr>
-          <w:b/>
-        </w:rPr>
-      </w:pPr>
-    </w:p>
-    <w:p>
-      <w:pPr>
-        <w:pStyle w:val="BodyText"/>
-        <w:rPr>
-          <w:b/>
-        </w:rPr>
-      </w:pPr>
-    </w:p>
-    <w:p>
-      <w:pPr>
-        <w:pStyle w:val="BodyText"/>
+        <w:pStyle w:val="Corpodetexto"/>
+        <w:rPr>
+          <w:b/>
+        </w:rPr>
+      </w:pPr>
+    </w:p>
+    <w:p>
+      <w:pPr>
+        <w:pStyle w:val="Corpodetexto"/>
+        <w:rPr>
+          <w:b/>
+        </w:rPr>
+      </w:pPr>
+    </w:p>
+    <w:p>
+      <w:pPr>
+        <w:pStyle w:val="Corpodetexto"/>
+        <w:rPr>
+          <w:b/>
+        </w:rPr>
+      </w:pPr>
+    </w:p>
+    <w:p>
+      <w:pPr>
+        <w:pStyle w:val="Corpodetexto"/>
+        <w:rPr>
+          <w:b/>
+        </w:rPr>
+      </w:pPr>
+    </w:p>
+    <w:p>
+      <w:pPr>
+        <w:pStyle w:val="Corpodetexto"/>
+        <w:rPr>
+          <w:b/>
+        </w:rPr>
+      </w:pPr>
+    </w:p>
+    <w:p>
+      <w:pPr>
+        <w:pStyle w:val="Corpodetexto"/>
+        <w:rPr>
+          <w:b/>
+        </w:rPr>
+      </w:pPr>
+    </w:p>
+    <w:p>
+      <w:pPr>
+        <w:pStyle w:val="Corpodetexto"/>
+        <w:rPr>
+          <w:b/>
+        </w:rPr>
+      </w:pPr>
+    </w:p>
+    <w:p>
+      <w:pPr>
+        <w:pStyle w:val="Corpodetexto"/>
+        <w:rPr>
+          <w:b/>
+        </w:rPr>
+      </w:pPr>
+    </w:p>
+    <w:p>
+      <w:pPr>
+        <w:pStyle w:val="Corpodetexto"/>
+        <w:rPr>
+          <w:b/>
+        </w:rPr>
+      </w:pPr>
+    </w:p>
+    <w:p>
+      <w:pPr>
+        <w:pStyle w:val="Corpodetexto"/>
+        <w:rPr>
+          <w:b/>
+        </w:rPr>
+      </w:pPr>
+    </w:p>
+    <w:p>
+      <w:pPr>
+        <w:pStyle w:val="Corpodetexto"/>
+        <w:rPr>
+          <w:b/>
+        </w:rPr>
+      </w:pPr>
+    </w:p>
+    <w:p>
+      <w:pPr>
+        <w:pStyle w:val="Corpodetexto"/>
+        <w:rPr>
+          <w:b/>
+        </w:rPr>
+      </w:pPr>
+    </w:p>
+    <w:p>
+      <w:pPr>
+        <w:pStyle w:val="Corpodetexto"/>
+        <w:rPr>
+          <w:b/>
+        </w:rPr>
+      </w:pPr>
+    </w:p>
+    <w:p>
+      <w:pPr>
+        <w:pStyle w:val="Corpodetexto"/>
+        <w:rPr>
+          <w:b/>
+        </w:rPr>
+      </w:pPr>
+    </w:p>
+    <w:p>
+      <w:pPr>
+        <w:pStyle w:val="Corpodetexto"/>
+        <w:rPr>
+          <w:b/>
+        </w:rPr>
+      </w:pPr>
+    </w:p>
+    <w:p>
+      <w:pPr>
+        <w:pStyle w:val="Corpodetexto"/>
+        <w:rPr>
+          <w:b/>
+        </w:rPr>
+      </w:pPr>
+    </w:p>
+    <w:p>
+      <w:pPr>
+        <w:pStyle w:val="Corpodetexto"/>
+        <w:rPr>
+          <w:b/>
+        </w:rPr>
+      </w:pPr>
+    </w:p>
+    <w:p>
+      <w:pPr>
+        <w:pStyle w:val="Corpodetexto"/>
+        <w:rPr>
+          <w:b/>
+        </w:rPr>
+      </w:pPr>
+    </w:p>
+    <w:p>
+      <w:pPr>
+        <w:pStyle w:val="Corpodetexto"/>
+        <w:rPr>
+          <w:b/>
+        </w:rPr>
+      </w:pPr>
+    </w:p>
+    <w:p>
+      <w:pPr>
+        <w:pStyle w:val="Corpodetexto"/>
+        <w:rPr>
+          <w:b/>
+        </w:rPr>
+      </w:pPr>
+    </w:p>
+    <w:p>
+      <w:pPr>
+        <w:pStyle w:val="Corpodetexto"/>
+        <w:rPr>
+          <w:b/>
+        </w:rPr>
+      </w:pPr>
+    </w:p>
+    <w:p>
+      <w:pPr>
+        <w:pStyle w:val="Corpodetexto"/>
         <w:spacing w:before="132"/>
         <w:rPr>
           <w:b/>
@@ -1546,7 +1547,7 @@
     </w:p>
     <w:p>
       <w:pPr>
-        <w:pStyle w:val="BodyText"/>
+        <w:pStyle w:val="Corpodetexto"/>
         <w:spacing w:before="132"/>
         <w:rPr>
           <w:b/>
@@ -1567,6 +1568,7 @@
           <w:b/>
           <w:sz w:val="24"/>
         </w:rPr>
+        <w:lastRenderedPageBreak/>
         <w:t>PROJETO</w:t>
       </w:r>
       <w:r>
@@ -1603,210 +1605,337 @@
     </w:p>
     <w:p>
       <w:pPr>
-        <w:pStyle w:val="BodyText"/>
-        <w:rPr>
-          <w:b/>
-        </w:rPr>
-      </w:pPr>
-    </w:p>
-    <w:p>
-      <w:pPr>
-        <w:pStyle w:val="BodyText"/>
-        <w:spacing w:before="25"/>
-        <w:rPr>
-          <w:b/>
-        </w:rPr>
-      </w:pPr>
-    </w:p>
-    <w:p>
-      <w:pPr>
-        <w:pStyle w:val="BodyText"/>
+        <w:pStyle w:val="Corpodetexto"/>
+        <w:rPr>
+          <w:b/>
+        </w:rPr>
+      </w:pPr>
+    </w:p>
+    <w:p>
+      <w:pPr>
+        <w:pStyle w:val="Corpodetexto"/>
+        <w:spacing w:before="25" w:line="360" w:lineRule="auto"/>
+        <w:jc w:val="both"/>
+        <w:rPr>
+          <w:bCs/>
+        </w:rPr>
+      </w:pPr>
+      <w:r>
+        <w:rPr>
+          <w:b/>
+        </w:rPr>
+        <w:tab/>
+      </w:r>
+      <w:r>
+        <w:rPr>
+          <w:bCs/>
+        </w:rPr>
+        <w:t xml:space="preserve">Na produção do Queijo Minas Artesanal existem uma variedade de processos até sua formação, sendo os principais: salga: após ser produzido, o queijo passa por um processo de salga, que pode ser realizado tanto em salmoura quanto a seco. A salga é importante, pois ajuda na conservação do queijo </w:t>
+      </w:r>
+      <w:r>
+        <w:rPr>
+          <w:bCs/>
+        </w:rPr>
+        <w:t>e</w:t>
+      </w:r>
+      <w:r>
+        <w:rPr>
+          <w:bCs/>
+        </w:rPr>
+        <w:t xml:space="preserve"> na distribuição do sal, influenciando diretamente o sabor final do produto, viragem: durante o processo de maturação, o queijo precisa ser virado regularmente. Essa prática garante que a fermentação e a perda de umidade ocorram de forma uniforme, o que é fundamental para a qualidade do queijo e maturação, onde é fundamental o monitoramento: assim é possível acompanhar o desenvolvimento da casca e o surgimento de mofos naturais, que são parte integrante da maturação do queijo Minas artesanal. Esses mofos, quando bem controlados, contribuem para o sabor e a textura do produto.</w:t>
+      </w:r>
+    </w:p>
+    <w:p>
+      <w:pPr>
+        <w:pStyle w:val="Corpodetexto"/>
         <w:spacing w:line="360" w:lineRule="auto"/>
         <w:ind w:left="605" w:right="156" w:firstLine="708"/>
         <w:jc w:val="both"/>
       </w:pPr>
       <w:r>
+        <w:rPr>
+          <w:bCs/>
+        </w:rPr>
         <w:t xml:space="preserve">A maturação é </w:t>
       </w:r>
       <w:r>
+        <w:rPr>
+          <w:bCs/>
+        </w:rPr>
         <w:t>um</w:t>
       </w:r>
       <w:r>
+        <w:rPr>
+          <w:bCs/>
+        </w:rPr>
         <w:t xml:space="preserve"> processo complexo que ocorre</w:t>
       </w:r>
       <w:r>
         <w:rPr>
+          <w:bCs/>
           <w:spacing w:val="-8"/>
         </w:rPr>
         <w:t xml:space="preserve"> </w:t>
       </w:r>
       <w:r>
+        <w:rPr>
+          <w:bCs/>
+        </w:rPr>
         <w:t>no</w:t>
       </w:r>
       <w:r>
         <w:rPr>
+          <w:bCs/>
           <w:spacing w:val="-8"/>
         </w:rPr>
         <w:t xml:space="preserve"> </w:t>
       </w:r>
       <w:r>
+        <w:rPr>
+          <w:bCs/>
+        </w:rPr>
         <w:t>queijo</w:t>
       </w:r>
       <w:r>
         <w:rPr>
+          <w:bCs/>
           <w:spacing w:val="-8"/>
         </w:rPr>
         <w:t xml:space="preserve"> </w:t>
       </w:r>
       <w:r>
+        <w:rPr>
+          <w:bCs/>
+        </w:rPr>
         <w:t>após</w:t>
       </w:r>
       <w:r>
         <w:rPr>
+          <w:bCs/>
           <w:spacing w:val="-6"/>
         </w:rPr>
         <w:t xml:space="preserve"> </w:t>
       </w:r>
       <w:r>
+        <w:rPr>
+          <w:bCs/>
+        </w:rPr>
         <w:t>sua</w:t>
       </w:r>
       <w:r>
         <w:rPr>
+          <w:bCs/>
           <w:spacing w:val="-8"/>
         </w:rPr>
         <w:t xml:space="preserve"> </w:t>
       </w:r>
       <w:r>
+        <w:rPr>
+          <w:bCs/>
+        </w:rPr>
         <w:t>fabricação inicial. É durante esse período que os queijos desenvolvem suas características de sabor, textura</w:t>
       </w:r>
       <w:r>
         <w:rPr>
+          <w:bCs/>
           <w:spacing w:val="-10"/>
         </w:rPr>
         <w:t xml:space="preserve"> </w:t>
       </w:r>
       <w:r>
+        <w:rPr>
+          <w:bCs/>
+        </w:rPr>
         <w:t>e</w:t>
       </w:r>
       <w:r>
         <w:rPr>
+          <w:bCs/>
           <w:spacing w:val="-11"/>
         </w:rPr>
         <w:t xml:space="preserve"> </w:t>
       </w:r>
       <w:r>
+        <w:rPr>
+          <w:bCs/>
+        </w:rPr>
         <w:t>aroma</w:t>
       </w:r>
       <w:r>
         <w:rPr>
+          <w:bCs/>
           <w:spacing w:val="-10"/>
         </w:rPr>
         <w:t xml:space="preserve"> </w:t>
       </w:r>
       <w:r>
+        <w:rPr>
+          <w:bCs/>
+        </w:rPr>
         <w:t>distintas. A</w:t>
       </w:r>
       <w:r>
         <w:rPr>
+          <w:bCs/>
           <w:spacing w:val="-13"/>
         </w:rPr>
         <w:t xml:space="preserve"> </w:t>
       </w:r>
       <w:r>
+        <w:rPr>
+          <w:bCs/>
+        </w:rPr>
         <w:t>maturação</w:t>
       </w:r>
       <w:r>
         <w:rPr>
+          <w:bCs/>
           <w:spacing w:val="-2"/>
         </w:rPr>
         <w:t xml:space="preserve"> </w:t>
       </w:r>
       <w:r>
+        <w:rPr>
+          <w:bCs/>
+        </w:rPr>
         <w:t>exige</w:t>
       </w:r>
       <w:r>
         <w:rPr>
+          <w:bCs/>
           <w:spacing w:val="-2"/>
         </w:rPr>
         <w:t xml:space="preserve"> </w:t>
       </w:r>
       <w:r>
+        <w:rPr>
+          <w:bCs/>
+        </w:rPr>
         <w:t>atenção</w:t>
       </w:r>
       <w:r>
         <w:rPr>
+          <w:bCs/>
           <w:spacing w:val="-7"/>
         </w:rPr>
         <w:t xml:space="preserve"> </w:t>
       </w:r>
       <w:r>
+        <w:rPr>
+          <w:bCs/>
+        </w:rPr>
         <w:t>meticulosa às</w:t>
       </w:r>
       <w:r>
         <w:rPr>
+          <w:bCs/>
           <w:spacing w:val="-10"/>
         </w:rPr>
         <w:t xml:space="preserve"> </w:t>
       </w:r>
       <w:r>
+        <w:rPr>
+          <w:bCs/>
+        </w:rPr>
         <w:t>condições de armazenamento e um profundo conhecimento</w:t>
       </w:r>
       <w:r>
         <w:rPr>
+          <w:bCs/>
           <w:spacing w:val="-5"/>
         </w:rPr>
         <w:t xml:space="preserve"> </w:t>
       </w:r>
       <w:r>
+        <w:rPr>
+          <w:bCs/>
+        </w:rPr>
         <w:t>das</w:t>
       </w:r>
       <w:r>
         <w:rPr>
+          <w:bCs/>
           <w:spacing w:val="-3"/>
         </w:rPr>
         <w:t xml:space="preserve"> </w:t>
       </w:r>
       <w:r>
+        <w:rPr>
+          <w:bCs/>
+        </w:rPr>
         <w:t>reações</w:t>
       </w:r>
       <w:r>
         <w:rPr>
+          <w:bCs/>
           <w:spacing w:val="-3"/>
         </w:rPr>
         <w:t xml:space="preserve"> </w:t>
       </w:r>
       <w:r>
+        <w:rPr>
+          <w:bCs/>
+        </w:rPr>
         <w:t>químicas</w:t>
       </w:r>
       <w:r>
         <w:rPr>
+          <w:bCs/>
           <w:spacing w:val="-3"/>
         </w:rPr>
         <w:t xml:space="preserve"> </w:t>
       </w:r>
       <w:r>
+        <w:rPr>
+          <w:bCs/>
+        </w:rPr>
         <w:t>que</w:t>
       </w:r>
       <w:r>
         <w:rPr>
+          <w:bCs/>
           <w:spacing w:val="-5"/>
         </w:rPr>
         <w:t xml:space="preserve"> </w:t>
       </w:r>
       <w:r>
+        <w:rPr>
+          <w:bCs/>
+        </w:rPr>
         <w:t xml:space="preserve">ocorrem dentro do </w:t>
       </w:r>
       <w:r>
+        <w:rPr>
+          <w:bCs/>
+        </w:rPr>
         <w:t>laticínio</w:t>
       </w:r>
       <w:r>
+        <w:rPr>
+          <w:bCs/>
+        </w:rPr>
         <w:t xml:space="preserve">. O tempo é um dos fatores mais críticos </w:t>
       </w:r>
       <w:r>
-        <w:t>no processo</w:t>
-      </w:r>
-      <w:r>
-        <w:t xml:space="preserve">. </w:t>
+        <w:rPr>
+          <w:bCs/>
+        </w:rPr>
+        <w:t>no process</w:t>
+      </w:r>
+      <w:r>
+        <w:rPr>
+          <w:bCs/>
+        </w:rPr>
+        <w:t xml:space="preserve">o e pode variar bastante. Para queijos frescos, esse período é curto, podendo durar apenas alguns dias. Já os queijos </w:t>
+      </w:r>
+      <w:r>
+        <w:t>mais curados exigem mais tempo, podendo levar semanas ou até mesmo meses para atingir o ponto ideal</w:t>
+      </w:r>
+      <w:r>
+        <w:t>.</w:t>
+      </w:r>
+      <w:r>
+        <w:t xml:space="preserve"> </w:t>
       </w:r>
       <w:r>
         <w:t>Os laticínios maturados por longos períodos</w:t>
@@ -1955,10 +2084,132 @@
       <w:r>
         <w:t>terrosas.</w:t>
       </w:r>
-    </w:p>
-    <w:p>
-      <w:pPr>
-        <w:pStyle w:val="BodyText"/>
+      <w:r>
+        <w:t xml:space="preserve"> O processo de maturação curta pode durar até 15 dias, resultando em queijos de textura mais macia e sabor mais suave. Já a maturação média dura cerca de 15 a 30 dias, quando o queijo começa a ganhar um sabor mais complexo e uma casca mais firme. Já o processo de maturação longa pode durar acima de 30 dias, onde o queijo adquire um sabor bem mais intenso, casca mais dura e pode desenvolver mofos naturais na superfície, o que é desejável em muitos casos.</w:t>
+      </w:r>
+    </w:p>
+    <w:p>
+      <w:pPr>
+        <w:pStyle w:val="Corpodetexto"/>
+        <w:spacing w:line="360" w:lineRule="auto"/>
+        <w:ind w:left="605" w:right="156" w:firstLine="708"/>
+        <w:jc w:val="both"/>
+      </w:pPr>
+    </w:p>
+    <w:p>
+      <w:pPr>
+        <w:pStyle w:val="Corpodetexto"/>
+        <w:spacing w:line="360" w:lineRule="auto"/>
+        <w:ind w:left="605" w:right="156" w:firstLine="708"/>
+        <w:jc w:val="both"/>
+      </w:pPr>
+      <w:r>
+        <w:rPr>
+          <w:b/>
+          <w:bCs/>
+          <w:noProof/>
+        </w:rPr>
+        <w:lastRenderedPageBreak/>
+        <w:drawing>
+          <wp:anchor distT="0" distB="0" distL="114300" distR="114300" simplePos="0" relativeHeight="251662336" behindDoc="0" locked="0" layoutInCell="1" allowOverlap="1" wp14:anchorId="36054028" wp14:editId="7A196E23">
+            <wp:simplePos x="0" y="0"/>
+            <wp:positionH relativeFrom="column">
+              <wp:posOffset>0</wp:posOffset>
+            </wp:positionH>
+            <wp:positionV relativeFrom="paragraph">
+              <wp:posOffset>-622300</wp:posOffset>
+            </wp:positionV>
+            <wp:extent cx="6261100" cy="4656455"/>
+            <wp:effectExtent l="0" t="0" r="6350" b="0"/>
+            <wp:wrapThrough wrapText="bothSides">
+              <wp:wrapPolygon edited="0">
+                <wp:start x="0" y="0"/>
+                <wp:lineTo x="0" y="21473"/>
+                <wp:lineTo x="21556" y="21473"/>
+                <wp:lineTo x="21556" y="0"/>
+                <wp:lineTo x="0" y="0"/>
+              </wp:wrapPolygon>
+            </wp:wrapThrough>
+            <wp:docPr id="2070615890" name="Imagem 4" descr="Gráfico, Gráfico de barras&#10;&#10;Descrição gerada automaticamente"/>
+            <wp:cNvGraphicFramePr>
+              <a:graphicFrameLocks xmlns:a="http://schemas.openxmlformats.org/drawingml/2006/main" noChangeAspect="1"/>
+            </wp:cNvGraphicFramePr>
+            <a:graphic xmlns:a="http://schemas.openxmlformats.org/drawingml/2006/main">
+              <a:graphicData uri="http://schemas.openxmlformats.org/drawingml/2006/picture">
+                <pic:pic xmlns:pic="http://schemas.openxmlformats.org/drawingml/2006/picture">
+                  <pic:nvPicPr>
+                    <pic:cNvPr id="2070615890" name="Imagem 4" descr="Gráfico, Gráfico de barras&#10;&#10;Descrição gerada automaticamente"/>
+                    <pic:cNvPicPr/>
+                  </pic:nvPicPr>
+                  <pic:blipFill>
+                    <a:blip r:embed="rId9">
+                      <a:extLst>
+                        <a:ext uri="{28A0092B-C50C-407E-A947-70E740481C1C}">
+                          <a14:useLocalDpi xmlns:a14="http://schemas.microsoft.com/office/drawing/2010/main" val="0"/>
+                        </a:ext>
+                      </a:extLst>
+                    </a:blip>
+                    <a:stretch>
+                      <a:fillRect/>
+                    </a:stretch>
+                  </pic:blipFill>
+                  <pic:spPr>
+                    <a:xfrm>
+                      <a:off x="0" y="0"/>
+                      <a:ext cx="6261100" cy="4656455"/>
+                    </a:xfrm>
+                    <a:prstGeom prst="rect">
+                      <a:avLst/>
+                    </a:prstGeom>
+                  </pic:spPr>
+                </pic:pic>
+              </a:graphicData>
+            </a:graphic>
+          </wp:anchor>
+        </w:drawing>
+      </w:r>
+      <w:r>
+        <w:rPr>
+          <w:b/>
+          <w:bCs/>
+        </w:rPr>
+        <w:t>Fig. 1</w:t>
+      </w:r>
+      <w:r>
+        <w:t xml:space="preserve"> – Gráfico com informação sobre o tempo médio de maturação de queijos artesanais (SEBRAE - S</w:t>
+      </w:r>
+      <w:r>
+        <w:t>erviço Brasileiro de Apoio às Micro e Pequenas Empresa</w:t>
+      </w:r>
+      <w:r>
+        <w:t>s).</w:t>
+      </w:r>
+    </w:p>
+    <w:p>
+      <w:pPr>
+        <w:pStyle w:val="Corpodetexto"/>
+        <w:spacing w:line="360" w:lineRule="auto"/>
+        <w:ind w:left="605" w:right="156" w:firstLine="708"/>
+        <w:jc w:val="both"/>
+      </w:pPr>
+    </w:p>
+    <w:p>
+      <w:pPr>
+        <w:pStyle w:val="Corpodetexto"/>
+        <w:spacing w:line="360" w:lineRule="auto"/>
+        <w:ind w:left="605" w:right="156" w:firstLine="708"/>
+        <w:jc w:val="both"/>
+      </w:pPr>
+      <w:r>
+        <w:t xml:space="preserve">Durante o processo de produção, existem algumas salas fundamentais neste processo, como a sala de produção onde ocorre toda a parte inicial, que inclui a coagulação do leite, a retirada do soro e a modelagem do queijo. Depois dessa etapa, os queijos são encaminhados para a fase de salga, é então na sala de salga onde os queijos são salgados, seja em salmoura ou por salga a seco. É na sala de maturação onde ocorre a mais importante parte de todo o processo. É onde o queijo passa por seu período de envelhecimento. Nessa sala, temperatura, umidade e ventilação são rigorosamente controladas para que o queijo desenvolva seu sabor, textura e aroma. Por fim, </w:t>
+      </w:r>
+      <w:r>
+        <w:t>o queijo é encaminhado para a sala de embalagem, onde será preparado para a comercialização ou transporte. Dependendo do tipo de queijo, ele pode ser embalado à vácuo ou com outros materiais que assegurem sua conservação adequada.</w:t>
+      </w:r>
+    </w:p>
+    <w:p>
+      <w:pPr>
+        <w:pStyle w:val="Corpodetexto"/>
         <w:spacing w:before="8" w:line="357" w:lineRule="auto"/>
         <w:ind w:right="177"/>
         <w:jc w:val="both"/>
@@ -1966,7 +2217,7 @@
     </w:p>
     <w:p>
       <w:pPr>
-        <w:pStyle w:val="BodyText"/>
+        <w:pStyle w:val="Corpodetexto"/>
         <w:spacing w:before="13" w:line="360" w:lineRule="auto"/>
         <w:ind w:left="605" w:right="156" w:firstLine="708"/>
         <w:jc w:val="both"/>
@@ -1980,9 +2231,11 @@
       <w:r>
         <w:t xml:space="preserve"> ao mesmo, como o </w:t>
       </w:r>
+      <w:proofErr w:type="spellStart"/>
       <w:r>
         <w:t>Ph</w:t>
       </w:r>
+      <w:proofErr w:type="spellEnd"/>
       <w:r>
         <w:t>, o teor de sal, a</w:t>
       </w:r>
@@ -2152,6 +2405,7 @@
         <w:t xml:space="preserve"> </w:t>
       </w:r>
       <w:r>
+        <w:lastRenderedPageBreak/>
         <w:t>produção de compostos de sabor</w:t>
       </w:r>
       <w:r>
@@ -2331,18 +2585,16 @@
       <w:r>
         <w:t xml:space="preserve"> </w:t>
       </w:r>
-    </w:p>
-    <w:p>
-      <w:pPr>
-        <w:pStyle w:val="BodyText"/>
-        <w:spacing w:before="13" w:line="360" w:lineRule="auto"/>
-        <w:ind w:left="605" w:right="156" w:firstLine="708"/>
-        <w:jc w:val="both"/>
-      </w:pPr>
-    </w:p>
-    <w:p>
-      <w:pPr>
-        <w:pStyle w:val="BodyText"/>
+      <w:r>
+        <w:t xml:space="preserve"> </w:t>
+      </w:r>
+      <w:r>
+        <w:t>A maturação é uma etapa que exige muita atenção e controle das condições ambientais. O sucesso desse processo depende de cuidados com temperatura, umidade e ventilação, garantindo um queijo de qualidade e seguro para o consumo.</w:t>
+      </w:r>
+    </w:p>
+    <w:p>
+      <w:pPr>
+        <w:pStyle w:val="Corpodetexto"/>
         <w:spacing w:before="8" w:line="360" w:lineRule="auto"/>
         <w:ind w:left="605" w:right="155" w:firstLine="708"/>
         <w:jc w:val="both"/>
@@ -2530,7 +2782,7 @@
     </w:p>
     <w:p>
       <w:pPr>
-        <w:pStyle w:val="BodyText"/>
+        <w:pStyle w:val="Corpodetexto"/>
         <w:spacing w:before="8" w:line="360" w:lineRule="auto"/>
         <w:ind w:left="605" w:right="155" w:firstLine="708"/>
         <w:jc w:val="both"/>
@@ -2538,7 +2790,7 @@
     </w:p>
     <w:p>
       <w:pPr>
-        <w:pStyle w:val="BodyText"/>
+        <w:pStyle w:val="Corpodetexto"/>
         <w:spacing w:line="362" w:lineRule="auto"/>
         <w:ind w:left="605" w:right="150" w:firstLine="708"/>
         <w:jc w:val="both"/>
@@ -2705,7 +2957,7 @@
     </w:p>
     <w:p>
       <w:pPr>
-        <w:pStyle w:val="BodyText"/>
+        <w:pStyle w:val="Corpodetexto"/>
         <w:spacing w:line="362" w:lineRule="auto"/>
         <w:ind w:left="605" w:right="150" w:firstLine="708"/>
         <w:jc w:val="both"/>
@@ -2713,7 +2965,7 @@
     </w:p>
     <w:p>
       <w:pPr>
-        <w:pStyle w:val="BodyText"/>
+        <w:pStyle w:val="Corpodetexto"/>
         <w:spacing w:line="362" w:lineRule="auto"/>
         <w:ind w:left="605" w:right="150" w:firstLine="708"/>
         <w:jc w:val="both"/>
@@ -3003,7 +3255,7 @@
     </w:p>
     <w:p>
       <w:pPr>
-        <w:pStyle w:val="BodyText"/>
+        <w:pStyle w:val="Corpodetexto"/>
         <w:spacing w:before="104"/>
       </w:pPr>
     </w:p>
@@ -3027,15 +3279,15 @@
     </w:p>
     <w:p>
       <w:pPr>
-        <w:pStyle w:val="BodyText"/>
-        <w:rPr>
-          <w:b/>
-        </w:rPr>
-      </w:pPr>
-    </w:p>
-    <w:p>
-      <w:pPr>
-        <w:pStyle w:val="BodyText"/>
+        <w:pStyle w:val="Corpodetexto"/>
+        <w:rPr>
+          <w:b/>
+        </w:rPr>
+      </w:pPr>
+    </w:p>
+    <w:p>
+      <w:pPr>
+        <w:pStyle w:val="Corpodetexto"/>
         <w:spacing w:before="37"/>
         <w:rPr>
           <w:b/>
@@ -3044,7 +3296,7 @@
     </w:p>
     <w:p>
       <w:pPr>
-        <w:pStyle w:val="BodyText"/>
+        <w:pStyle w:val="Corpodetexto"/>
         <w:spacing w:line="362" w:lineRule="auto"/>
         <w:ind w:left="720" w:right="154" w:firstLine="720"/>
         <w:jc w:val="both"/>
@@ -3293,7 +3545,7 @@
     </w:p>
     <w:p>
       <w:pPr>
-        <w:pStyle w:val="BodyText"/>
+        <w:pStyle w:val="Corpodetexto"/>
         <w:spacing w:line="362" w:lineRule="auto"/>
         <w:ind w:left="720" w:right="154" w:firstLine="720"/>
         <w:jc w:val="both"/>
@@ -3301,7 +3553,7 @@
     </w:p>
     <w:p>
       <w:pPr>
-        <w:pStyle w:val="BodyText"/>
+        <w:pStyle w:val="Corpodetexto"/>
         <w:spacing w:before="94"/>
       </w:pPr>
     </w:p>
@@ -3325,15 +3577,15 @@
     </w:p>
     <w:p>
       <w:pPr>
-        <w:pStyle w:val="BodyText"/>
-        <w:rPr>
-          <w:b/>
-        </w:rPr>
-      </w:pPr>
-    </w:p>
-    <w:p>
-      <w:pPr>
-        <w:pStyle w:val="BodyText"/>
+        <w:pStyle w:val="Corpodetexto"/>
+        <w:rPr>
+          <w:b/>
+        </w:rPr>
+      </w:pPr>
+    </w:p>
+    <w:p>
+      <w:pPr>
+        <w:pStyle w:val="Corpodetexto"/>
         <w:spacing w:before="36"/>
         <w:rPr>
           <w:b/>
@@ -3342,7 +3594,7 @@
     </w:p>
     <w:p>
       <w:pPr>
-        <w:pStyle w:val="BodyText"/>
+        <w:pStyle w:val="Corpodetexto"/>
         <w:spacing w:line="360" w:lineRule="auto"/>
         <w:ind w:left="605" w:right="181" w:firstLine="720"/>
         <w:jc w:val="both"/>
@@ -3583,7 +3835,7 @@
     </w:p>
     <w:p>
       <w:pPr>
-        <w:pStyle w:val="BodyText"/>
+        <w:pStyle w:val="Corpodetexto"/>
         <w:spacing w:before="103"/>
       </w:pPr>
     </w:p>
@@ -3607,15 +3859,15 @@
     </w:p>
     <w:p>
       <w:pPr>
-        <w:pStyle w:val="BodyText"/>
-        <w:rPr>
-          <w:b/>
-        </w:rPr>
-      </w:pPr>
-    </w:p>
-    <w:p>
-      <w:pPr>
-        <w:pStyle w:val="BodyText"/>
+        <w:pStyle w:val="Corpodetexto"/>
+        <w:rPr>
+          <w:b/>
+        </w:rPr>
+      </w:pPr>
+    </w:p>
+    <w:p>
+      <w:pPr>
+        <w:pStyle w:val="Corpodetexto"/>
         <w:spacing w:before="25"/>
         <w:rPr>
           <w:b/>
@@ -3624,7 +3876,7 @@
     </w:p>
     <w:p>
       <w:pPr>
-        <w:pStyle w:val="BodyText"/>
+        <w:pStyle w:val="Corpodetexto"/>
         <w:spacing w:line="362" w:lineRule="auto"/>
         <w:ind w:left="720" w:right="179" w:firstLine="720"/>
         <w:jc w:val="both"/>
@@ -3674,7 +3926,7 @@
     </w:p>
     <w:p>
       <w:pPr>
-        <w:pStyle w:val="BodyText"/>
+        <w:pStyle w:val="Corpodetexto"/>
         <w:spacing w:line="362" w:lineRule="auto"/>
         <w:ind w:left="720" w:right="179" w:firstLine="720"/>
         <w:jc w:val="both"/>
@@ -3682,7 +3934,7 @@
     </w:p>
     <w:p>
       <w:pPr>
-        <w:pStyle w:val="BodyText"/>
+        <w:pStyle w:val="Corpodetexto"/>
         <w:spacing w:line="362" w:lineRule="auto"/>
         <w:ind w:left="720" w:right="179" w:firstLine="720"/>
         <w:jc w:val="both"/>
@@ -3735,7 +3987,7 @@
     </w:p>
     <w:p>
       <w:pPr>
-        <w:pStyle w:val="BodyText"/>
+        <w:pStyle w:val="Corpodetexto"/>
         <w:spacing w:before="2" w:line="360" w:lineRule="auto"/>
         <w:ind w:left="720" w:right="180" w:firstLine="720"/>
         <w:jc w:val="center"/>
@@ -3743,7 +3995,7 @@
     </w:p>
     <w:p>
       <w:pPr>
-        <w:pStyle w:val="BodyText"/>
+        <w:pStyle w:val="Corpodetexto"/>
         <w:spacing w:line="360" w:lineRule="auto"/>
         <w:ind w:right="166" w:firstLine="720"/>
         <w:jc w:val="both"/>
@@ -3763,7 +4015,7 @@
     </w:p>
     <w:p>
       <w:pPr>
-        <w:pStyle w:val="BodyText"/>
+        <w:pStyle w:val="Corpodetexto"/>
         <w:numPr>
           <w:ilvl w:val="0"/>
           <w:numId w:val="2"/>
@@ -3781,7 +4033,7 @@
     </w:p>
     <w:p>
       <w:pPr>
-        <w:pStyle w:val="BodyText"/>
+        <w:pStyle w:val="Corpodetexto"/>
         <w:numPr>
           <w:ilvl w:val="0"/>
           <w:numId w:val="2"/>
@@ -3817,7 +4069,7 @@
     </w:p>
     <w:p>
       <w:pPr>
-        <w:pStyle w:val="BodyText"/>
+        <w:pStyle w:val="Corpodetexto"/>
         <w:numPr>
           <w:ilvl w:val="0"/>
           <w:numId w:val="2"/>
@@ -3835,7 +4087,7 @@
     </w:p>
     <w:p>
       <w:pPr>
-        <w:pStyle w:val="BodyText"/>
+        <w:pStyle w:val="Corpodetexto"/>
         <w:numPr>
           <w:ilvl w:val="0"/>
           <w:numId w:val="2"/>
@@ -3859,7 +4111,7 @@
     </w:p>
     <w:p>
       <w:pPr>
-        <w:pStyle w:val="BodyText"/>
+        <w:pStyle w:val="Corpodetexto"/>
         <w:numPr>
           <w:ilvl w:val="0"/>
           <w:numId w:val="2"/>
@@ -3877,7 +4129,7 @@
     </w:p>
     <w:p>
       <w:pPr>
-        <w:pStyle w:val="BodyText"/>
+        <w:pStyle w:val="Corpodetexto"/>
         <w:numPr>
           <w:ilvl w:val="0"/>
           <w:numId w:val="2"/>
@@ -3913,7 +4165,7 @@
     </w:p>
     <w:p>
       <w:pPr>
-        <w:pStyle w:val="BodyText"/>
+        <w:pStyle w:val="Corpodetexto"/>
         <w:numPr>
           <w:ilvl w:val="0"/>
           <w:numId w:val="2"/>
@@ -3931,7 +4183,7 @@
     </w:p>
     <w:p>
       <w:pPr>
-        <w:pStyle w:val="BodyText"/>
+        <w:pStyle w:val="Corpodetexto"/>
         <w:numPr>
           <w:ilvl w:val="0"/>
           <w:numId w:val="2"/>
@@ -3946,7 +4198,7 @@
     </w:p>
     <w:p>
       <w:pPr>
-        <w:pStyle w:val="BodyText"/>
+        <w:pStyle w:val="Corpodetexto"/>
         <w:numPr>
           <w:ilvl w:val="0"/>
           <w:numId w:val="2"/>
@@ -3961,7 +4213,7 @@
     </w:p>
     <w:p>
       <w:pPr>
-        <w:pStyle w:val="BodyText"/>
+        <w:pStyle w:val="Corpodetexto"/>
         <w:numPr>
           <w:ilvl w:val="0"/>
           <w:numId w:val="2"/>
@@ -3976,14 +4228,14 @@
     </w:p>
     <w:p>
       <w:pPr>
-        <w:pStyle w:val="BodyText"/>
+        <w:pStyle w:val="Corpodetexto"/>
         <w:spacing w:before="8" w:line="360" w:lineRule="auto"/>
         <w:ind w:right="168"/>
       </w:pPr>
     </w:p>
     <w:p>
       <w:pPr>
-        <w:pStyle w:val="BodyText"/>
+        <w:pStyle w:val="Corpodetexto"/>
         <w:spacing w:before="8" w:line="360" w:lineRule="auto"/>
         <w:ind w:right="168" w:firstLine="605"/>
       </w:pPr>
@@ -4003,7 +4255,7 @@
     </w:p>
     <w:p>
       <w:pPr>
-        <w:pStyle w:val="BodyText"/>
+        <w:pStyle w:val="Corpodetexto"/>
         <w:numPr>
           <w:ilvl w:val="0"/>
           <w:numId w:val="3"/>
@@ -4012,12 +4264,13 @@
         <w:ind w:right="168"/>
       </w:pPr>
       <w:r>
+        <w:lastRenderedPageBreak/>
         <w:t xml:space="preserve">Necessidade de disponibilidade de acesso aos armazéns de queijo, </w:t>
       </w:r>
     </w:p>
     <w:p>
       <w:pPr>
-        <w:pStyle w:val="BodyText"/>
+        <w:pStyle w:val="Corpodetexto"/>
         <w:numPr>
           <w:ilvl w:val="0"/>
           <w:numId w:val="3"/>
@@ -4034,7 +4287,7 @@
     </w:p>
     <w:p>
       <w:pPr>
-        <w:pStyle w:val="BodyText"/>
+        <w:pStyle w:val="Corpodetexto"/>
         <w:numPr>
           <w:ilvl w:val="0"/>
           <w:numId w:val="3"/>
@@ -4066,21 +4319,21 @@
     </w:p>
     <w:p>
       <w:pPr>
-        <w:pStyle w:val="BodyText"/>
+        <w:pStyle w:val="Corpodetexto"/>
         <w:spacing w:before="8" w:line="360" w:lineRule="auto"/>
         <w:ind w:left="1389" w:right="168"/>
       </w:pPr>
     </w:p>
     <w:p>
       <w:pPr>
-        <w:pStyle w:val="BodyText"/>
+        <w:pStyle w:val="Corpodetexto"/>
         <w:spacing w:line="360" w:lineRule="auto"/>
         <w:ind w:right="155"/>
       </w:pPr>
     </w:p>
     <w:p>
       <w:pPr>
-        <w:pStyle w:val="BodyText"/>
+        <w:pStyle w:val="Corpodetexto"/>
         <w:spacing w:line="360" w:lineRule="auto"/>
         <w:ind w:right="155" w:firstLine="605"/>
       </w:pPr>
@@ -4118,7 +4371,7 @@
     </w:p>
     <w:p>
       <w:pPr>
-        <w:pStyle w:val="BodyText"/>
+        <w:pStyle w:val="Corpodetexto"/>
         <w:numPr>
           <w:ilvl w:val="0"/>
           <w:numId w:val="4"/>
@@ -4171,7 +4424,7 @@
     </w:p>
     <w:p>
       <w:pPr>
-        <w:pStyle w:val="BodyText"/>
+        <w:pStyle w:val="Corpodetexto"/>
         <w:numPr>
           <w:ilvl w:val="0"/>
           <w:numId w:val="4"/>
@@ -4215,7 +4468,7 @@
     </w:p>
     <w:p>
       <w:pPr>
-        <w:pStyle w:val="BodyText"/>
+        <w:pStyle w:val="Corpodetexto"/>
         <w:numPr>
           <w:ilvl w:val="0"/>
           <w:numId w:val="4"/>
@@ -4292,7 +4545,7 @@
     </w:p>
     <w:p>
       <w:pPr>
-        <w:pStyle w:val="BodyText"/>
+        <w:pStyle w:val="Corpodetexto"/>
         <w:numPr>
           <w:ilvl w:val="0"/>
           <w:numId w:val="4"/>
@@ -4309,7 +4562,7 @@
     </w:p>
     <w:p>
       <w:pPr>
-        <w:pStyle w:val="BodyText"/>
+        <w:pStyle w:val="Corpodetexto"/>
         <w:numPr>
           <w:ilvl w:val="0"/>
           <w:numId w:val="4"/>
@@ -4335,14 +4588,14 @@
     </w:p>
     <w:p>
       <w:pPr>
-        <w:pStyle w:val="BodyText"/>
+        <w:pStyle w:val="Corpodetexto"/>
         <w:spacing w:line="360" w:lineRule="auto"/>
         <w:ind w:right="155"/>
       </w:pPr>
     </w:p>
     <w:p>
       <w:pPr>
-        <w:pStyle w:val="BodyText"/>
+        <w:pStyle w:val="Corpodetexto"/>
         <w:spacing w:line="360" w:lineRule="auto"/>
         <w:ind w:right="155" w:firstLine="605"/>
       </w:pPr>
@@ -4362,7 +4615,7 @@
     </w:p>
     <w:p>
       <w:pPr>
-        <w:pStyle w:val="BodyText"/>
+        <w:pStyle w:val="Corpodetexto"/>
         <w:numPr>
           <w:ilvl w:val="0"/>
           <w:numId w:val="5"/>
@@ -4376,7 +4629,7 @@
     </w:p>
     <w:p>
       <w:pPr>
-        <w:pStyle w:val="BodyText"/>
+        <w:pStyle w:val="Corpodetexto"/>
         <w:numPr>
           <w:ilvl w:val="0"/>
           <w:numId w:val="5"/>
@@ -4390,7 +4643,7 @@
     </w:p>
     <w:p>
       <w:pPr>
-        <w:pStyle w:val="BodyText"/>
+        <w:pStyle w:val="Corpodetexto"/>
         <w:numPr>
           <w:ilvl w:val="0"/>
           <w:numId w:val="5"/>
@@ -4404,14 +4657,14 @@
     </w:p>
     <w:p>
       <w:pPr>
-        <w:pStyle w:val="BodyText"/>
+        <w:pStyle w:val="Corpodetexto"/>
         <w:spacing w:line="360" w:lineRule="auto"/>
         <w:ind w:right="155"/>
       </w:pPr>
     </w:p>
     <w:p>
       <w:pPr>
-        <w:pStyle w:val="BodyText"/>
+        <w:pStyle w:val="Corpodetexto"/>
         <w:spacing w:line="360" w:lineRule="auto"/>
         <w:ind w:right="155" w:firstLine="605"/>
       </w:pPr>
@@ -4428,7 +4681,7 @@
     </w:p>
     <w:p>
       <w:pPr>
-        <w:pStyle w:val="BodyText"/>
+        <w:pStyle w:val="Corpodetexto"/>
         <w:spacing w:line="360" w:lineRule="auto"/>
         <w:ind w:left="720" w:right="155" w:firstLine="115"/>
       </w:pPr>
@@ -4448,7 +4701,7 @@
     </w:p>
     <w:p>
       <w:pPr>
-        <w:pStyle w:val="BodyText"/>
+        <w:pStyle w:val="Corpodetexto"/>
         <w:spacing w:line="360" w:lineRule="auto"/>
         <w:ind w:left="720" w:right="155" w:firstLine="115"/>
       </w:pPr>
@@ -4475,14 +4728,14 @@
     </w:p>
     <w:p>
       <w:pPr>
-        <w:pStyle w:val="BodyText"/>
+        <w:pStyle w:val="Corpodetexto"/>
         <w:spacing w:line="360" w:lineRule="auto"/>
         <w:ind w:left="605" w:right="155"/>
       </w:pPr>
     </w:p>
     <w:p>
       <w:pPr>
-        <w:pStyle w:val="BodyText"/>
+        <w:pStyle w:val="Corpodetexto"/>
         <w:spacing w:line="360" w:lineRule="auto"/>
         <w:ind w:left="605" w:right="155" w:firstLine="115"/>
       </w:pPr>
@@ -4502,7 +4755,7 @@
     </w:p>
     <w:p>
       <w:pPr>
-        <w:pStyle w:val="BodyText"/>
+        <w:pStyle w:val="Corpodetexto"/>
         <w:spacing w:line="360" w:lineRule="auto"/>
         <w:ind w:right="166" w:firstLine="605"/>
         <w:jc w:val="both"/>
@@ -4510,7 +4763,7 @@
     </w:p>
     <w:p>
       <w:pPr>
-        <w:pStyle w:val="BodyText"/>
+        <w:pStyle w:val="Corpodetexto"/>
         <w:numPr>
           <w:ilvl w:val="0"/>
           <w:numId w:val="1"/>
@@ -4531,7 +4784,7 @@
     </w:p>
     <w:p>
       <w:pPr>
-        <w:pStyle w:val="BodyText"/>
+        <w:pStyle w:val="Corpodetexto"/>
         <w:numPr>
           <w:ilvl w:val="0"/>
           <w:numId w:val="1"/>
@@ -4549,7 +4802,7 @@
     </w:p>
     <w:p>
       <w:pPr>
-        <w:pStyle w:val="BodyText"/>
+        <w:pStyle w:val="Corpodetexto"/>
         <w:numPr>
           <w:ilvl w:val="0"/>
           <w:numId w:val="1"/>
@@ -4564,7 +4817,7 @@
     </w:p>
     <w:p>
       <w:pPr>
-        <w:pStyle w:val="BodyText"/>
+        <w:pStyle w:val="Corpodetexto"/>
         <w:spacing w:line="360" w:lineRule="auto"/>
         <w:ind w:right="166" w:firstLine="605"/>
         <w:jc w:val="both"/>
@@ -4572,7 +4825,7 @@
     </w:p>
     <w:p>
       <w:pPr>
-        <w:pStyle w:val="BodyText"/>
+        <w:pStyle w:val="Corpodetexto"/>
         <w:spacing w:line="360" w:lineRule="auto"/>
         <w:ind w:left="605" w:right="166" w:firstLine="72"/>
         <w:jc w:val="both"/>
@@ -4610,7 +4863,7 @@
     </w:p>
     <w:p>
       <w:pPr>
-        <w:pStyle w:val="BodyText"/>
+        <w:pStyle w:val="Corpodetexto"/>
         <w:spacing w:line="360" w:lineRule="auto"/>
         <w:ind w:right="166" w:firstLine="605"/>
         <w:jc w:val="both"/>
@@ -4618,7 +4871,7 @@
     </w:p>
     <w:p>
       <w:pPr>
-        <w:pStyle w:val="BodyText"/>
+        <w:pStyle w:val="Corpodetexto"/>
         <w:spacing w:line="360" w:lineRule="auto"/>
         <w:ind w:right="166" w:firstLine="605"/>
         <w:jc w:val="both"/>
@@ -4646,7 +4899,7 @@
     </w:p>
     <w:p>
       <w:pPr>
-        <w:pStyle w:val="BodyText"/>
+        <w:pStyle w:val="Corpodetexto"/>
         <w:numPr>
           <w:ilvl w:val="0"/>
           <w:numId w:val="6"/>
@@ -4661,7 +4914,7 @@
     </w:p>
     <w:p>
       <w:pPr>
-        <w:pStyle w:val="BodyText"/>
+        <w:pStyle w:val="Corpodetexto"/>
         <w:numPr>
           <w:ilvl w:val="0"/>
           <w:numId w:val="6"/>
@@ -4676,7 +4929,7 @@
     </w:p>
     <w:p>
       <w:pPr>
-        <w:pStyle w:val="BodyText"/>
+        <w:pStyle w:val="Corpodetexto"/>
         <w:numPr>
           <w:ilvl w:val="0"/>
           <w:numId w:val="6"/>
@@ -4691,14 +4944,14 @@
     </w:p>
     <w:p>
       <w:pPr>
-        <w:pStyle w:val="BodyText"/>
+        <w:pStyle w:val="Corpodetexto"/>
         <w:spacing w:line="362" w:lineRule="auto"/>
         <w:ind w:right="168"/>
       </w:pPr>
     </w:p>
     <w:p>
       <w:pPr>
-        <w:pStyle w:val="BodyText"/>
+        <w:pStyle w:val="Corpodetexto"/>
         <w:spacing w:line="362" w:lineRule="auto"/>
         <w:ind w:right="168" w:firstLine="720"/>
       </w:pPr>
@@ -4718,14 +4971,14 @@
     </w:p>
     <w:p>
       <w:pPr>
-        <w:pStyle w:val="BodyText"/>
+        <w:pStyle w:val="Corpodetexto"/>
         <w:spacing w:line="362" w:lineRule="auto"/>
         <w:ind w:right="168"/>
       </w:pPr>
     </w:p>
     <w:p>
       <w:pPr>
-        <w:pStyle w:val="BodyText"/>
+        <w:pStyle w:val="Corpodetexto"/>
         <w:numPr>
           <w:ilvl w:val="0"/>
           <w:numId w:val="8"/>
@@ -4739,7 +4992,7 @@
     </w:p>
     <w:p>
       <w:pPr>
-        <w:pStyle w:val="BodyText"/>
+        <w:pStyle w:val="Corpodetexto"/>
         <w:numPr>
           <w:ilvl w:val="0"/>
           <w:numId w:val="8"/>
@@ -4753,14 +5006,14 @@
     </w:p>
     <w:p>
       <w:pPr>
-        <w:pStyle w:val="BodyText"/>
+        <w:pStyle w:val="Corpodetexto"/>
         <w:spacing w:line="362" w:lineRule="auto"/>
         <w:ind w:right="168"/>
       </w:pPr>
     </w:p>
     <w:p>
       <w:pPr>
-        <w:pStyle w:val="BodyText"/>
+        <w:pStyle w:val="Corpodetexto"/>
         <w:spacing w:line="362" w:lineRule="auto"/>
         <w:ind w:right="168" w:firstLine="605"/>
       </w:pPr>
@@ -4841,14 +5094,14 @@
     </w:p>
     <w:p>
       <w:pPr>
-        <w:pStyle w:val="BodyText"/>
+        <w:pStyle w:val="Corpodetexto"/>
         <w:spacing w:line="362" w:lineRule="auto"/>
         <w:ind w:right="168" w:firstLine="605"/>
       </w:pPr>
     </w:p>
     <w:p>
       <w:pPr>
-        <w:pStyle w:val="BodyText"/>
+        <w:pStyle w:val="Corpodetexto"/>
         <w:numPr>
           <w:ilvl w:val="0"/>
           <w:numId w:val="7"/>
@@ -4916,7 +5169,7 @@
     </w:p>
     <w:p>
       <w:pPr>
-        <w:pStyle w:val="BodyText"/>
+        <w:pStyle w:val="Corpodetexto"/>
         <w:numPr>
           <w:ilvl w:val="0"/>
           <w:numId w:val="7"/>
@@ -5005,7 +5258,7 @@
     </w:p>
     <w:p>
       <w:pPr>
-        <w:pStyle w:val="BodyText"/>
+        <w:pStyle w:val="Corpodetexto"/>
         <w:numPr>
           <w:ilvl w:val="0"/>
           <w:numId w:val="7"/>
@@ -5028,7 +5281,7 @@
     </w:p>
     <w:p>
       <w:pPr>
-        <w:pStyle w:val="BodyText"/>
+        <w:pStyle w:val="Corpodetexto"/>
         <w:ind w:left="628"/>
         <w:rPr>
           <w:sz w:val="20"/>
@@ -5036,25 +5289,32 @@
       </w:pPr>
       <w:r>
         <w:rPr>
+          <w:noProof/>
           <w:sz w:val="20"/>
         </w:rPr>
         <w:drawing>
-          <wp:inline distT="0" distB="0" distL="0" distR="0" wp14:anchorId="12A91468" wp14:editId="7B8084F0">
-            <wp:extent cx="5799846" cy="3397758"/>
-            <wp:effectExtent l="0" t="0" r="0" b="0"/>
-            <wp:docPr id="2" name="Image 2" descr="Tabela&#10;&#10;Descrição gerada automaticamente"/>
+          <wp:inline distT="0" distB="0" distL="0" distR="0" wp14:anchorId="0AAAC9FB" wp14:editId="6665AE58">
+            <wp:extent cx="6261100" cy="1721485"/>
+            <wp:effectExtent l="0" t="0" r="6350" b="0"/>
+            <wp:docPr id="596156819" name="Imagem 7" descr="Uma imagem contendo Diagrama&#10;&#10;Descrição gerada automaticamente"/>
             <wp:cNvGraphicFramePr>
-              <a:graphicFrameLocks xmlns:a="http://schemas.openxmlformats.org/drawingml/2006/main"/>
+              <a:graphicFrameLocks xmlns:a="http://schemas.openxmlformats.org/drawingml/2006/main" noChangeAspect="1"/>
             </wp:cNvGraphicFramePr>
             <a:graphic xmlns:a="http://schemas.openxmlformats.org/drawingml/2006/main">
               <a:graphicData uri="http://schemas.openxmlformats.org/drawingml/2006/picture">
                 <pic:pic xmlns:pic="http://schemas.openxmlformats.org/drawingml/2006/picture">
                   <pic:nvPicPr>
-                    <pic:cNvPr id="2" name="Image 2" descr="Tabela&#10;&#10;Descrição gerada automaticamente"/>
+                    <pic:cNvPr id="596156819" name="Imagem 7" descr="Uma imagem contendo Diagrama&#10;&#10;Descrição gerada automaticamente"/>
                     <pic:cNvPicPr/>
                   </pic:nvPicPr>
                   <pic:blipFill>
-                    <a:blip r:embed="rId9" cstate="print"/>
+                    <a:blip r:embed="rId10" cstate="print">
+                      <a:extLst>
+                        <a:ext uri="{28A0092B-C50C-407E-A947-70E740481C1C}">
+                          <a14:useLocalDpi xmlns:a14="http://schemas.microsoft.com/office/drawing/2010/main" val="0"/>
+                        </a:ext>
+                      </a:extLst>
+                    </a:blip>
                     <a:stretch>
                       <a:fillRect/>
                     </a:stretch>
@@ -5062,7 +5322,7 @@
                   <pic:spPr>
                     <a:xfrm>
                       <a:off x="0" y="0"/>
-                      <a:ext cx="5799846" cy="3397758"/>
+                      <a:ext cx="6261100" cy="1721485"/>
                     </a:xfrm>
                     <a:prstGeom prst="rect">
                       <a:avLst/>
@@ -5084,7 +5344,7 @@
           <w:sz w:val="18"/>
         </w:rPr>
         <w:sectPr>
-          <w:footerReference w:type="default" r:id="rId10"/>
+          <w:footerReference w:type="default" r:id="rId11"/>
           <w:pgSz w:w="11920" w:h="16840"/>
           <w:pgMar w:top="1380" w:right="960" w:bottom="280" w:left="1100" w:header="1128" w:footer="0" w:gutter="0"/>
           <w:cols w:space="720"/>
@@ -5209,6 +5469,7 @@
         </w:rPr>
         <w:t xml:space="preserve"> </w:t>
       </w:r>
+      <w:proofErr w:type="spellStart"/>
       <w:r>
         <w:rPr>
           <w:i/>
@@ -5218,41 +5479,144 @@
         </w:rPr>
         <w:t>proj</w:t>
       </w:r>
-    </w:p>
-    <w:p>
-      <w:pPr>
-        <w:pStyle w:val="BodyText"/>
+      <w:proofErr w:type="spellEnd"/>
+    </w:p>
+    <w:p>
+      <w:pPr>
+        <w:pStyle w:val="Corpodetexto"/>
         <w:rPr>
           <w:i/>
           <w:sz w:val="18"/>
         </w:rPr>
       </w:pPr>
       <w:r>
+        <w:rPr>
+          <w:noProof/>
+        </w:rPr>
+        <w:lastRenderedPageBreak/>
+        <mc:AlternateContent>
+          <mc:Choice Requires="wps">
+            <w:drawing>
+              <wp:anchor distT="0" distB="0" distL="0" distR="0" simplePos="0" relativeHeight="251661312" behindDoc="1" locked="0" layoutInCell="1" allowOverlap="1" wp14:anchorId="16AD6A57" wp14:editId="0289F1E9">
+                <wp:simplePos x="0" y="0"/>
+                <wp:positionH relativeFrom="page">
+                  <wp:posOffset>687070</wp:posOffset>
+                </wp:positionH>
+                <wp:positionV relativeFrom="paragraph">
+                  <wp:posOffset>6252210</wp:posOffset>
+                </wp:positionV>
+                <wp:extent cx="5966460" cy="258445"/>
+                <wp:effectExtent l="0" t="0" r="0" b="8255"/>
+                <wp:wrapNone/>
+                <wp:docPr id="6" name="Graphic 6"/>
+                <wp:cNvGraphicFramePr>
+                  <a:graphicFrameLocks xmlns:a="http://schemas.openxmlformats.org/drawingml/2006/main"/>
+                </wp:cNvGraphicFramePr>
+                <a:graphic xmlns:a="http://schemas.openxmlformats.org/drawingml/2006/main">
+                  <a:graphicData uri="http://schemas.microsoft.com/office/word/2010/wordprocessingShape">
+                    <wps:wsp>
+                      <wps:cNvSpPr>
+                        <a:spLocks/>
+                      </wps:cNvSpPr>
+                      <wps:spPr>
+                        <a:xfrm>
+                          <a:off x="0" y="0"/>
+                          <a:ext cx="5966460" cy="258445"/>
+                        </a:xfrm>
+                        <a:custGeom>
+                          <a:avLst/>
+                          <a:gdLst/>
+                          <a:ahLst/>
+                          <a:cxnLst/>
+                          <a:rect l="l" t="t" r="r" b="b"/>
+                          <a:pathLst>
+                            <a:path w="5966460" h="259079">
+                              <a:moveTo>
+                                <a:pt x="5966460" y="0"/>
+                              </a:moveTo>
+                              <a:lnTo>
+                                <a:pt x="5913120" y="0"/>
+                              </a:lnTo>
+                              <a:lnTo>
+                                <a:pt x="53340" y="0"/>
+                              </a:lnTo>
+                              <a:lnTo>
+                                <a:pt x="0" y="0"/>
+                              </a:lnTo>
+                              <a:lnTo>
+                                <a:pt x="0" y="259067"/>
+                              </a:lnTo>
+                              <a:lnTo>
+                                <a:pt x="53340" y="259067"/>
+                              </a:lnTo>
+                              <a:lnTo>
+                                <a:pt x="5913120" y="259067"/>
+                              </a:lnTo>
+                              <a:lnTo>
+                                <a:pt x="5966460" y="259067"/>
+                              </a:lnTo>
+                              <a:lnTo>
+                                <a:pt x="5966460" y="0"/>
+                              </a:lnTo>
+                              <a:close/>
+                            </a:path>
+                          </a:pathLst>
+                        </a:custGeom>
+                        <a:solidFill>
+                          <a:srgbClr val="FFFFFF"/>
+                        </a:solidFill>
+                      </wps:spPr>
+                      <wps:bodyPr wrap="square" lIns="0" tIns="0" rIns="0" bIns="0" rtlCol="0">
+                        <a:prstTxWarp prst="textNoShape">
+                          <a:avLst/>
+                        </a:prstTxWarp>
+                        <a:noAutofit/>
+                      </wps:bodyPr>
+                    </wps:wsp>
+                  </a:graphicData>
+                </a:graphic>
+              </wp:anchor>
+            </w:drawing>
+          </mc:Choice>
+          <mc:Fallback>
+            <w:pict>
+              <v:shape w14:anchorId="08814036" id="Graphic 6" o:spid="_x0000_s1026" style="position:absolute;margin-left:54.1pt;margin-top:492.3pt;width:469.8pt;height:20.35pt;z-index:-251655168;visibility:visible;mso-wrap-style:square;mso-wrap-distance-left:0;mso-wrap-distance-top:0;mso-wrap-distance-right:0;mso-wrap-distance-bottom:0;mso-position-horizontal:absolute;mso-position-horizontal-relative:page;mso-position-vertical:absolute;mso-position-vertical-relative:text;v-text-anchor:top" coordsize="5966460,259079" o:gfxdata="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" path="m5966460,r-53340,l53340,,,,,259067r53340,l5913120,259067r53340,l5966460,xe" stroked="f">
+                <v:path arrowok="t"/>
+                <w10:wrap anchorx="page"/>
+              </v:shape>
+            </w:pict>
+          </mc:Fallback>
+        </mc:AlternateContent>
+      </w:r>
+      <w:r>
+        <w:rPr>
+          <w:i/>
+          <w:noProof/>
+          <w:sz w:val="18"/>
+        </w:rPr>
         <w:drawing>
-          <wp:anchor distT="0" distB="0" distL="0" distR="0" simplePos="0" relativeHeight="251658240" behindDoc="0" locked="0" layoutInCell="1" allowOverlap="1" wp14:anchorId="0C78DD02" wp14:editId="13C345E9">
-            <wp:simplePos x="0" y="0"/>
-            <wp:positionH relativeFrom="page">
-              <wp:posOffset>769619</wp:posOffset>
-            </wp:positionH>
-            <wp:positionV relativeFrom="page">
-              <wp:posOffset>541019</wp:posOffset>
-            </wp:positionV>
-            <wp:extent cx="5913120" cy="2956560"/>
-            <wp:effectExtent l="0" t="0" r="0" b="0"/>
-            <wp:wrapNone/>
-            <wp:docPr id="3" name="Image 3" descr="C:\Users\supor\AppData\Local\Microsoft\Windows\INetCache\Content.Word\MONITORAMENTO DO PROCESSO DE MATURAÇÃO DO QUEIJO MINAS ARTESANAL - Diagrama de Visão de Negócio (1) (1).png"/>
+          <wp:inline distT="0" distB="0" distL="0" distR="0" wp14:anchorId="73B2AB52" wp14:editId="60CE830B">
+            <wp:extent cx="6261100" cy="6261100"/>
+            <wp:effectExtent l="0" t="0" r="6350" b="6350"/>
+            <wp:docPr id="750006542" name="Imagem 6" descr="Diagrama&#10;&#10;Descrição gerada automaticamente"/>
             <wp:cNvGraphicFramePr>
-              <a:graphicFrameLocks xmlns:a="http://schemas.openxmlformats.org/drawingml/2006/main"/>
+              <a:graphicFrameLocks xmlns:a="http://schemas.openxmlformats.org/drawingml/2006/main" noChangeAspect="1"/>
             </wp:cNvGraphicFramePr>
             <a:graphic xmlns:a="http://schemas.openxmlformats.org/drawingml/2006/main">
               <a:graphicData uri="http://schemas.openxmlformats.org/drawingml/2006/picture">
                 <pic:pic xmlns:pic="http://schemas.openxmlformats.org/drawingml/2006/picture">
                   <pic:nvPicPr>
-                    <pic:cNvPr id="3" name="Image 3" descr="C:\Users\supor\AppData\Local\Microsoft\Windows\INetCache\Content.Word\MONITORAMENTO DO PROCESSO DE MATURAÇÃO DO QUEIJO MINAS ARTESANAL - Diagrama de Visão de Negócio (1) (1).png"/>
+                    <pic:cNvPr id="750006542" name="Imagem 6" descr="Diagrama&#10;&#10;Descrição gerada automaticamente"/>
                     <pic:cNvPicPr/>
                   </pic:nvPicPr>
                   <pic:blipFill>
-                    <a:blip r:embed="rId11" cstate="print"/>
+                    <a:blip r:embed="rId12">
+                      <a:extLst>
+                        <a:ext uri="{28A0092B-C50C-407E-A947-70E740481C1C}">
+                          <a14:useLocalDpi xmlns:a14="http://schemas.microsoft.com/office/drawing/2010/main" val="0"/>
+                        </a:ext>
+                      </a:extLst>
+                    </a:blip>
                     <a:stretch>
                       <a:fillRect/>
                     </a:stretch>
@@ -5260,7 +5624,7 @@
                   <pic:spPr>
                     <a:xfrm>
                       <a:off x="0" y="0"/>
-                      <a:ext cx="5913120" cy="2956560"/>
+                      <a:ext cx="6261100" cy="6261100"/>
                     </a:xfrm>
                     <a:prstGeom prst="rect">
                       <a:avLst/>
@@ -5269,195 +5633,31 @@
                 </pic:pic>
               </a:graphicData>
             </a:graphic>
-          </wp:anchor>
+          </wp:inline>
         </w:drawing>
       </w:r>
     </w:p>
     <w:p>
       <w:pPr>
-        <w:pStyle w:val="BodyText"/>
         <w:rPr>
           <w:i/>
           <w:sz w:val="18"/>
         </w:rPr>
-      </w:pPr>
-    </w:p>
-    <w:p>
-      <w:pPr>
-        <w:pStyle w:val="BodyText"/>
-        <w:rPr>
-          <w:i/>
-          <w:sz w:val="18"/>
-        </w:rPr>
-      </w:pPr>
-    </w:p>
-    <w:p>
-      <w:pPr>
-        <w:pStyle w:val="BodyText"/>
-        <w:rPr>
-          <w:i/>
-          <w:sz w:val="18"/>
-        </w:rPr>
-      </w:pPr>
-    </w:p>
-    <w:p>
-      <w:pPr>
-        <w:pStyle w:val="BodyText"/>
-        <w:rPr>
-          <w:i/>
-          <w:sz w:val="18"/>
-        </w:rPr>
-      </w:pPr>
-    </w:p>
-    <w:p>
-      <w:pPr>
-        <w:pStyle w:val="BodyText"/>
-        <w:rPr>
-          <w:i/>
-          <w:sz w:val="18"/>
-        </w:rPr>
-      </w:pPr>
-    </w:p>
-    <w:p>
-      <w:pPr>
-        <w:pStyle w:val="BodyText"/>
-        <w:rPr>
-          <w:i/>
-          <w:sz w:val="18"/>
-        </w:rPr>
-      </w:pPr>
-    </w:p>
-    <w:p>
-      <w:pPr>
-        <w:pStyle w:val="BodyText"/>
-        <w:rPr>
-          <w:i/>
-          <w:sz w:val="18"/>
-        </w:rPr>
-      </w:pPr>
-    </w:p>
-    <w:p>
-      <w:pPr>
-        <w:pStyle w:val="BodyText"/>
-        <w:rPr>
-          <w:i/>
-          <w:sz w:val="18"/>
-        </w:rPr>
-      </w:pPr>
-    </w:p>
-    <w:p>
-      <w:pPr>
-        <w:pStyle w:val="BodyText"/>
-        <w:rPr>
-          <w:i/>
-          <w:sz w:val="18"/>
-        </w:rPr>
-      </w:pPr>
-    </w:p>
-    <w:p>
-      <w:pPr>
-        <w:pStyle w:val="BodyText"/>
-        <w:rPr>
-          <w:i/>
-          <w:sz w:val="18"/>
-        </w:rPr>
-      </w:pPr>
-    </w:p>
-    <w:p>
-      <w:pPr>
-        <w:pStyle w:val="BodyText"/>
-        <w:rPr>
-          <w:i/>
-          <w:sz w:val="18"/>
-        </w:rPr>
-      </w:pPr>
-    </w:p>
-    <w:p>
-      <w:pPr>
-        <w:pStyle w:val="BodyText"/>
-        <w:rPr>
-          <w:i/>
-          <w:sz w:val="18"/>
-        </w:rPr>
-      </w:pPr>
-    </w:p>
-    <w:p>
-      <w:pPr>
-        <w:pStyle w:val="BodyText"/>
-        <w:rPr>
-          <w:i/>
-          <w:sz w:val="18"/>
-        </w:rPr>
-      </w:pPr>
-    </w:p>
-    <w:p>
-      <w:pPr>
-        <w:pStyle w:val="BodyText"/>
-        <w:rPr>
-          <w:i/>
-          <w:sz w:val="18"/>
-        </w:rPr>
-      </w:pPr>
-    </w:p>
-    <w:p>
-      <w:pPr>
-        <w:pStyle w:val="BodyText"/>
-        <w:rPr>
-          <w:i/>
-          <w:sz w:val="18"/>
-        </w:rPr>
-      </w:pPr>
-    </w:p>
-    <w:p>
-      <w:pPr>
-        <w:pStyle w:val="BodyText"/>
-        <w:rPr>
-          <w:i/>
-          <w:sz w:val="18"/>
-        </w:rPr>
-      </w:pPr>
-    </w:p>
-    <w:p>
-      <w:pPr>
-        <w:pStyle w:val="BodyText"/>
-        <w:rPr>
-          <w:i/>
-          <w:sz w:val="18"/>
-        </w:rPr>
-      </w:pPr>
-    </w:p>
-    <w:p>
-      <w:pPr>
-        <w:pStyle w:val="BodyText"/>
-        <w:rPr>
-          <w:i/>
-          <w:sz w:val="18"/>
-        </w:rPr>
-      </w:pPr>
-    </w:p>
-    <w:p>
-      <w:pPr>
-        <w:pStyle w:val="BodyText"/>
-        <w:spacing w:before="47"/>
-        <w:rPr>
-          <w:i/>
-          <w:sz w:val="18"/>
-        </w:rPr>
-      </w:pPr>
-    </w:p>
-    <w:p>
-      <w:pPr>
-        <w:ind w:left="113"/>
-        <w:rPr>
-          <w:i/>
-          <w:sz w:val="18"/>
-        </w:rPr>
-      </w:pPr>
-      <w:r>
+        <w:sectPr>
+          <w:footerReference w:type="default" r:id="rId13"/>
+          <w:pgSz w:w="11920" w:h="16840"/>
+          <w:pgMar w:top="1380" w:right="960" w:bottom="280" w:left="1100" w:header="1128" w:footer="0" w:gutter="0"/>
+          <w:cols w:space="720"/>
+        </w:sectPr>
+      </w:pPr>
+      <w:r>
+        <w:rPr>
+          <w:noProof/>
+        </w:rPr>
         <mc:AlternateContent>
           <mc:Choice Requires="wps">
             <w:drawing>
-              <wp:anchor distT="0" distB="0" distL="0" distR="0" simplePos="0" relativeHeight="251658241" behindDoc="1" locked="0" layoutInCell="1" allowOverlap="1" wp14:anchorId="455DA741" wp14:editId="34E63784">
+              <wp:anchor distT="0" distB="0" distL="0" distR="0" simplePos="0" relativeHeight="251655168" behindDoc="1" locked="0" layoutInCell="1" allowOverlap="1" wp14:anchorId="455DA741" wp14:editId="34E63784">
                 <wp:simplePos x="0" y="0"/>
                 <wp:positionH relativeFrom="page">
                   <wp:posOffset>823912</wp:posOffset>
@@ -5617,7 +5817,7 @@
                 <v:stroke joinstyle="miter"/>
                 <v:path gradientshapeok="t" o:connecttype="rect"/>
               </v:shapetype>
-              <v:shape id="Textbox 4" o:spid="_x0000_s1026" type="#_x0000_t202" style="position:absolute;left:0;text-align:left;margin-left:64.85pt;margin-top:2.15pt;width:162.15pt;height:10.1pt;z-index:-251658239;visibility:visible;mso-wrap-style:square;mso-wrap-distance-left:0;mso-wrap-distance-top:0;mso-wrap-distance-right:0;mso-wrap-distance-bottom:0;mso-position-horizontal:absolute;mso-position-horizontal-relative:page;mso-position-vertical:absolute;mso-position-vertical-relative:text;v-text-anchor:top" o:gfxdata="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" filled="f" stroked="f">
+              <v:shape id="Textbox 4" o:spid="_x0000_s1026" type="#_x0000_t202" style="position:absolute;margin-left:64.85pt;margin-top:2.15pt;width:162.15pt;height:10.1pt;z-index:-251661312;visibility:visible;mso-wrap-style:square;mso-wrap-distance-left:0;mso-wrap-distance-top:0;mso-wrap-distance-right:0;mso-wrap-distance-bottom:0;mso-position-horizontal:absolute;mso-position-horizontal-relative:page;mso-position-vertical:absolute;mso-position-vertical-relative:text;v-text-anchor:top" o:gfxdata="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" filled="f" stroked="f">
                 <v:textbox inset="0,0,0,0">
                   <w:txbxContent>
                     <w:p>
@@ -5740,10 +5940,13 @@
         </mc:AlternateContent>
       </w:r>
       <w:r>
+        <w:rPr>
+          <w:noProof/>
+        </w:rPr>
         <mc:AlternateContent>
           <mc:Choice Requires="wps">
             <w:drawing>
-              <wp:anchor distT="0" distB="0" distL="0" distR="0" simplePos="0" relativeHeight="251658242" behindDoc="1" locked="0" layoutInCell="1" allowOverlap="1" wp14:anchorId="7EEC80B1" wp14:editId="5211F9EA">
+              <wp:anchor distT="0" distB="0" distL="0" distR="0" simplePos="0" relativeHeight="251657216" behindDoc="1" locked="0" layoutInCell="1" allowOverlap="1" wp14:anchorId="7EEC80B1" wp14:editId="25E75A55">
                 <wp:simplePos x="0" y="0"/>
                 <wp:positionH relativeFrom="page">
                   <wp:posOffset>823912</wp:posOffset>
@@ -5925,7 +6128,7 @@
           </mc:Choice>
           <mc:Fallback>
             <w:pict>
-              <v:shape w14:anchorId="7EEC80B1" id="Textbox 5" o:spid="_x0000_s1027" type="#_x0000_t202" style="position:absolute;left:0;text-align:left;margin-left:64.85pt;margin-top:.35pt;width:170.15pt;height:10.1pt;z-index:-251658238;visibility:visible;mso-wrap-style:square;mso-wrap-distance-left:0;mso-wrap-distance-top:0;mso-wrap-distance-right:0;mso-wrap-distance-bottom:0;mso-position-horizontal:absolute;mso-position-horizontal-relative:page;mso-position-vertical:absolute;mso-position-vertical-relative:text;v-text-anchor:top" o:gfxdata="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" filled="f" stroked="f">
+              <v:shape w14:anchorId="7EEC80B1" id="Textbox 5" o:spid="_x0000_s1027" type="#_x0000_t202" style="position:absolute;margin-left:64.85pt;margin-top:.35pt;width:170.15pt;height:10.1pt;z-index:-251659264;visibility:visible;mso-wrap-style:square;mso-wrap-distance-left:0;mso-wrap-distance-top:0;mso-wrap-distance-right:0;mso-wrap-distance-bottom:0;mso-position-horizontal:absolute;mso-position-horizontal-relative:page;mso-position-vertical:absolute;mso-position-vertical-relative:text;v-text-anchor:top" o:gfxdata="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" filled="f" stroked="f">
                 <v:textbox inset="0,0,0,0">
                   <w:txbxContent>
                     <w:p>
@@ -6074,101 +6277,6 @@
         </mc:AlternateContent>
       </w:r>
       <w:r>
-        <mc:AlternateContent>
-          <mc:Choice Requires="wps">
-            <w:drawing>
-              <wp:anchor distT="0" distB="0" distL="0" distR="0" simplePos="0" relativeHeight="251658243" behindDoc="1" locked="0" layoutInCell="1" allowOverlap="1" wp14:anchorId="16AD6A57" wp14:editId="15D54767">
-                <wp:simplePos x="0" y="0"/>
-                <wp:positionH relativeFrom="page">
-                  <wp:posOffset>769620</wp:posOffset>
-                </wp:positionH>
-                <wp:positionV relativeFrom="paragraph">
-                  <wp:posOffset>6039</wp:posOffset>
-                </wp:positionV>
-                <wp:extent cx="5966460" cy="259079"/>
-                <wp:effectExtent l="0" t="0" r="0" b="0"/>
-                <wp:wrapNone/>
-                <wp:docPr id="6" name="Graphic 6"/>
-                <wp:cNvGraphicFramePr>
-                  <a:graphicFrameLocks xmlns:a="http://schemas.openxmlformats.org/drawingml/2006/main"/>
-                </wp:cNvGraphicFramePr>
-                <a:graphic xmlns:a="http://schemas.openxmlformats.org/drawingml/2006/main">
-                  <a:graphicData uri="http://schemas.microsoft.com/office/word/2010/wordprocessingShape">
-                    <wps:wsp>
-                      <wps:cNvSpPr>
-                        <a:spLocks/>
-                      </wps:cNvSpPr>
-                      <wps:spPr>
-                        <a:xfrm>
-                          <a:off x="0" y="0"/>
-                          <a:ext cx="5966460" cy="259079"/>
-                        </a:xfrm>
-                        <a:custGeom>
-                          <a:avLst/>
-                          <a:gdLst/>
-                          <a:ahLst/>
-                          <a:cxnLst/>
-                          <a:rect l="l" t="t" r="r" b="b"/>
-                          <a:pathLst>
-                            <a:path w="5966460" h="259079">
-                              <a:moveTo>
-                                <a:pt x="5966460" y="0"/>
-                              </a:moveTo>
-                              <a:lnTo>
-                                <a:pt x="5913120" y="0"/>
-                              </a:lnTo>
-                              <a:lnTo>
-                                <a:pt x="53340" y="0"/>
-                              </a:lnTo>
-                              <a:lnTo>
-                                <a:pt x="0" y="0"/>
-                              </a:lnTo>
-                              <a:lnTo>
-                                <a:pt x="0" y="259067"/>
-                              </a:lnTo>
-                              <a:lnTo>
-                                <a:pt x="53340" y="259067"/>
-                              </a:lnTo>
-                              <a:lnTo>
-                                <a:pt x="5913120" y="259067"/>
-                              </a:lnTo>
-                              <a:lnTo>
-                                <a:pt x="5966460" y="259067"/>
-                              </a:lnTo>
-                              <a:lnTo>
-                                <a:pt x="5966460" y="0"/>
-                              </a:lnTo>
-                              <a:close/>
-                            </a:path>
-                          </a:pathLst>
-                        </a:custGeom>
-                        <a:solidFill>
-                          <a:srgbClr val="FFFFFF"/>
-                        </a:solidFill>
-                      </wps:spPr>
-                      <wps:bodyPr wrap="square" lIns="0" tIns="0" rIns="0" bIns="0" rtlCol="0">
-                        <a:prstTxWarp prst="textNoShape">
-                          <a:avLst/>
-                        </a:prstTxWarp>
-                        <a:noAutofit/>
-                      </wps:bodyPr>
-                    </wps:wsp>
-                  </a:graphicData>
-                </a:graphic>
-              </wp:anchor>
-            </w:drawing>
-          </mc:Choice>
-          <mc:Fallback>
-            <w:pict>
-              <v:shape w14:anchorId="4D331E38" id="Graphic 6" o:spid="_x0000_s1026" style="position:absolute;margin-left:60.6pt;margin-top:.5pt;width:469.8pt;height:20.4pt;z-index:-251658237;visibility:visible;mso-wrap-style:square;mso-wrap-distance-left:0;mso-wrap-distance-top:0;mso-wrap-distance-right:0;mso-wrap-distance-bottom:0;mso-position-horizontal:absolute;mso-position-horizontal-relative:page;mso-position-vertical:absolute;mso-position-vertical-relative:text;v-text-anchor:top" coordsize="5966460,259079" o:gfxdata="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" path="m5966460,r-53340,l53340,,,,,259067r53340,l5913120,259067r53340,l5966460,xe" stroked="f">
-                <v:path arrowok="t"/>
-                <w10:wrap anchorx="page"/>
-              </v:shape>
-            </w:pict>
-          </mc:Fallback>
-        </mc:AlternateContent>
-      </w:r>
-      <w:r>
         <w:rPr>
           <w:i/>
           <w:color w:val="1F487C"/>
@@ -6278,33 +6386,15 @@
         </w:rPr>
         <w:t>Negócio</w:t>
       </w:r>
-      <w:r>
-        <w:rPr>
-          <w:i/>
-          <w:color w:val="1F487C"/>
-          <w:spacing w:val="1"/>
-          <w:sz w:val="18"/>
-        </w:rPr>
-        <w:t xml:space="preserve"> </w:t>
-      </w:r>
-      <w:r>
-        <w:rPr>
-          <w:i/>
-          <w:color w:val="1F487C"/>
-          <w:spacing w:val="-10"/>
-          <w:sz w:val="18"/>
-        </w:rPr>
-        <w:t>1</w:t>
-      </w:r>
-    </w:p>
-    <w:p>
-      <w:pPr>
-        <w:pStyle w:val="BodyText"/>
-        <w:spacing w:line="355" w:lineRule="auto"/>
-        <w:ind w:right="170"/>
+    </w:p>
+    <w:p>
+      <w:pPr>
+        <w:pStyle w:val="Corpodetexto"/>
+        <w:spacing w:before="8" w:line="360" w:lineRule="auto"/>
+        <w:ind w:right="176"/>
         <w:jc w:val="both"/>
         <w:sectPr>
-          <w:footerReference w:type="default" r:id="rId12"/>
+          <w:footerReference w:type="default" r:id="rId14"/>
           <w:pgSz w:w="11920" w:h="16840"/>
           <w:pgMar w:top="1380" w:right="960" w:bottom="280" w:left="1100" w:header="1128" w:footer="0" w:gutter="0"/>
           <w:cols w:space="720"/>
@@ -6313,20 +6403,6 @@
     </w:p>
     <w:p>
       <w:pPr>
-        <w:pStyle w:val="BodyText"/>
-        <w:spacing w:before="8" w:line="360" w:lineRule="auto"/>
-        <w:ind w:right="176"/>
-        <w:jc w:val="both"/>
-        <w:sectPr>
-          <w:footerReference w:type="default" r:id="rId13"/>
-          <w:pgSz w:w="11920" w:h="16840"/>
-          <w:pgMar w:top="1380" w:right="960" w:bottom="280" w:left="1100" w:header="1128" w:footer="0" w:gutter="0"/>
-          <w:cols w:space="720"/>
-        </w:sectPr>
-      </w:pPr>
-    </w:p>
-    <w:p>
-      <w:pPr>
         <w:rPr>
           <w:i/>
           <w:sz w:val="18"/>
@@ -6334,7 +6410,7 @@
       </w:pPr>
     </w:p>
     <w:sectPr>
-      <w:footerReference w:type="default" r:id="rId14"/>
+      <w:footerReference w:type="default" r:id="rId15"/>
       <w:pgSz w:w="11920" w:h="16840"/>
       <w:pgMar w:top="1380" w:right="960" w:bottom="280" w:left="1100" w:header="1128" w:footer="0" w:gutter="0"/>
       <w:cols w:space="720"/>
@@ -6388,7 +6464,7 @@
         </w:tcPr>
         <w:p>
           <w:pPr>
-            <w:pStyle w:val="Header"/>
+            <w:pStyle w:val="Cabealho"/>
             <w:ind w:left="-115"/>
           </w:pPr>
         </w:p>
@@ -6399,7 +6475,7 @@
         </w:tcPr>
         <w:p>
           <w:pPr>
-            <w:pStyle w:val="Header"/>
+            <w:pStyle w:val="Cabealho"/>
             <w:jc w:val="center"/>
           </w:pPr>
         </w:p>
@@ -6410,7 +6486,7 @@
         </w:tcPr>
         <w:p>
           <w:pPr>
-            <w:pStyle w:val="Header"/>
+            <w:pStyle w:val="Cabealho"/>
             <w:ind w:right="-115"/>
             <w:jc w:val="right"/>
           </w:pPr>
@@ -6420,7 +6496,7 @@
   </w:tbl>
   <w:p>
     <w:pPr>
-      <w:pStyle w:val="Footer"/>
+      <w:pStyle w:val="Rodap"/>
     </w:pPr>
   </w:p>
 </w:ftr>
@@ -6449,7 +6525,7 @@
         </w:tcPr>
         <w:p>
           <w:pPr>
-            <w:pStyle w:val="Header"/>
+            <w:pStyle w:val="Cabealho"/>
             <w:ind w:left="-115"/>
           </w:pPr>
         </w:p>
@@ -6460,7 +6536,7 @@
         </w:tcPr>
         <w:p>
           <w:pPr>
-            <w:pStyle w:val="Header"/>
+            <w:pStyle w:val="Cabealho"/>
             <w:jc w:val="center"/>
           </w:pPr>
         </w:p>
@@ -6471,7 +6547,7 @@
         </w:tcPr>
         <w:p>
           <w:pPr>
-            <w:pStyle w:val="Header"/>
+            <w:pStyle w:val="Cabealho"/>
             <w:ind w:right="-115"/>
             <w:jc w:val="right"/>
           </w:pPr>
@@ -6481,7 +6557,7 @@
   </w:tbl>
   <w:p>
     <w:pPr>
-      <w:pStyle w:val="Footer"/>
+      <w:pStyle w:val="Rodap"/>
     </w:pPr>
   </w:p>
 </w:ftr>
@@ -6510,7 +6586,7 @@
         </w:tcPr>
         <w:p>
           <w:pPr>
-            <w:pStyle w:val="Header"/>
+            <w:pStyle w:val="Cabealho"/>
             <w:ind w:left="-115"/>
           </w:pPr>
         </w:p>
@@ -6521,7 +6597,7 @@
         </w:tcPr>
         <w:p>
           <w:pPr>
-            <w:pStyle w:val="Header"/>
+            <w:pStyle w:val="Cabealho"/>
             <w:jc w:val="center"/>
           </w:pPr>
         </w:p>
@@ -6532,7 +6608,7 @@
         </w:tcPr>
         <w:p>
           <w:pPr>
-            <w:pStyle w:val="Header"/>
+            <w:pStyle w:val="Cabealho"/>
             <w:ind w:right="-115"/>
             <w:jc w:val="right"/>
           </w:pPr>
@@ -6542,7 +6618,7 @@
   </w:tbl>
   <w:p>
     <w:pPr>
-      <w:pStyle w:val="Footer"/>
+      <w:pStyle w:val="Rodap"/>
     </w:pPr>
   </w:p>
 </w:ftr>
@@ -6571,7 +6647,7 @@
         </w:tcPr>
         <w:p>
           <w:pPr>
-            <w:pStyle w:val="Header"/>
+            <w:pStyle w:val="Cabealho"/>
             <w:ind w:left="-115"/>
           </w:pPr>
         </w:p>
@@ -6582,7 +6658,7 @@
         </w:tcPr>
         <w:p>
           <w:pPr>
-            <w:pStyle w:val="Header"/>
+            <w:pStyle w:val="Cabealho"/>
             <w:jc w:val="center"/>
           </w:pPr>
         </w:p>
@@ -6593,7 +6669,7 @@
         </w:tcPr>
         <w:p>
           <w:pPr>
-            <w:pStyle w:val="Header"/>
+            <w:pStyle w:val="Cabealho"/>
             <w:ind w:right="-115"/>
             <w:jc w:val="right"/>
           </w:pPr>
@@ -6603,7 +6679,7 @@
   </w:tbl>
   <w:p>
     <w:pPr>
-      <w:pStyle w:val="Footer"/>
+      <w:pStyle w:val="Rodap"/>
     </w:pPr>
   </w:p>
 </w:ftr>
@@ -6632,7 +6708,7 @@
         </w:tcPr>
         <w:p>
           <w:pPr>
-            <w:pStyle w:val="Header"/>
+            <w:pStyle w:val="Cabealho"/>
             <w:ind w:left="-115"/>
           </w:pPr>
         </w:p>
@@ -6643,7 +6719,7 @@
         </w:tcPr>
         <w:p>
           <w:pPr>
-            <w:pStyle w:val="Header"/>
+            <w:pStyle w:val="Cabealho"/>
             <w:jc w:val="center"/>
           </w:pPr>
         </w:p>
@@ -6654,7 +6730,7 @@
         </w:tcPr>
         <w:p>
           <w:pPr>
-            <w:pStyle w:val="Header"/>
+            <w:pStyle w:val="Cabealho"/>
             <w:ind w:right="-115"/>
             <w:jc w:val="right"/>
           </w:pPr>
@@ -6664,7 +6740,7 @@
   </w:tbl>
   <w:p>
     <w:pPr>
-      <w:pStyle w:val="Footer"/>
+      <w:pStyle w:val="Rodap"/>
     </w:pPr>
   </w:p>
 </w:ftr>
@@ -6696,7 +6772,7 @@
 <w:hdr xmlns:wpc="http://schemas.microsoft.com/office/word/2010/wordprocessingCanvas" xmlns:cx="http://schemas.microsoft.com/office/drawing/2014/chartex" xmlns:cx1="http://schemas.microsoft.com/office/drawing/2015/9/8/chartex" xmlns:cx2="http://schemas.microsoft.com/office/drawing/2015/10/21/chartex" xmlns:cx3="http://schemas.microsoft.com/office/drawing/2016/5/9/chartex" xmlns:cx4="http://schemas.microsoft.com/office/drawing/2016/5/10/chartex" xmlns:cx5="http://schemas.microsoft.com/office/drawing/2016/5/11/chartex" xmlns:cx6="http://schemas.microsoft.com/office/drawing/2016/5/12/chartex" xmlns:cx7="http://schemas.microsoft.com/office/drawing/2016/5/13/chartex" xmlns:cx8="http://schemas.microsoft.com/office/drawing/2016/5/14/chartex" xmlns:mc="http://schemas.openxmlformats.org/markup-compatibility/2006" xmlns:aink="http://schemas.microsoft.com/office/drawing/2016/ink" xmlns:am3d="http://schemas.microsoft.com/office/drawing/2017/model3d" xmlns:o="urn:schemas-microsoft-com:office:office" xmlns:oel="http://schemas.microsoft.com/office/2019/extlst" xmlns:r="http://schemas.openxmlformats.org/officeDocument/2006/relationships" xmlns:m="http://schemas.openxmlformats.org/officeDocument/2006/math" xmlns:v="urn:schemas-microsoft-com:vml" xmlns:wp14="http://schemas.microsoft.com/office/word/2010/wordprocessingDrawing" xmlns:wp="http://schemas.openxmlformats.org/drawingml/2006/wordprocessingDrawing" xmlns:w10="urn:schemas-microsoft-com:office:word" xmlns:w="http://schemas.openxmlformats.org/wordprocessingml/2006/main" xmlns:w14="http://schemas.microsoft.com/office/word/2010/wordml" xmlns:w15="http://schemas.microsoft.com/office/word/2012/wordml" xmlns:w16cex="http://schemas.microsoft.com/office/word/2018/wordml/cex" xmlns:w16cid="http://schemas.microsoft.com/office/word/2016/wordml/cid" xmlns:w16="http://schemas.microsoft.com/office/word/2018/wordml" xmlns:w16du="http://schemas.microsoft.com/office/word/2023/wordml/word16du" xmlns:w16sdtdh="http://schemas.microsoft.com/office/word/2020/wordml/sdtdatahash" xmlns:w16se="http://schemas.microsoft.com/office/word/2015/wordml/symex" xmlns:wpg="http://schemas.microsoft.com/office/word/2010/wordprocessingGroup" xmlns:wpi="http://schemas.microsoft.com/office/word/2010/wordprocessingInk" xmlns:wne="http://schemas.microsoft.com/office/word/2006/wordml" xmlns:wps="http://schemas.microsoft.com/office/word/2010/wordprocessingShape" mc:Ignorable="w14 w15 w16se w16cid w16 w16cex w16sdtdh w16du wp14">
   <w:p>
     <w:pPr>
-      <w:pStyle w:val="BodyText"/>
+      <w:pStyle w:val="Corpodetexto"/>
       <w:spacing w:line="14" w:lineRule="auto"/>
       <w:rPr>
         <w:sz w:val="20"/>
@@ -8296,11 +8372,11 @@
       <w:lang w:val="pt-BR"/>
     </w:rPr>
   </w:style>
-  <w:style w:type="paragraph" w:styleId="Heading1">
+  <w:style w:type="paragraph" w:styleId="Ttulo1">
     <w:name w:val="heading 1"/>
     <w:basedOn w:val="Normal"/>
     <w:next w:val="Normal"/>
-    <w:link w:val="Heading1Char"/>
+    <w:link w:val="Ttulo1Char"/>
     <w:uiPriority w:val="9"/>
     <w:qFormat/>
     <w:rsid w:val="003D47B4"/>
@@ -8317,11 +8393,11 @@
       <w:szCs w:val="32"/>
     </w:rPr>
   </w:style>
-  <w:style w:type="paragraph" w:styleId="Heading3">
+  <w:style w:type="paragraph" w:styleId="Ttulo3">
     <w:name w:val="heading 3"/>
     <w:basedOn w:val="Normal"/>
     <w:next w:val="Normal"/>
-    <w:link w:val="Heading3Char"/>
+    <w:link w:val="Ttulo3Char"/>
     <w:uiPriority w:val="9"/>
     <w:semiHidden/>
     <w:unhideWhenUsed/>
@@ -8340,13 +8416,12 @@
       <w:szCs w:val="24"/>
     </w:rPr>
   </w:style>
-  <w:style w:type="character" w:default="1" w:styleId="DefaultParagraphFont">
+  <w:style w:type="character" w:default="1" w:styleId="Fontepargpadro">
     <w:name w:val="Default Paragraph Font"/>
     <w:uiPriority w:val="1"/>
-    <w:semiHidden/>
     <w:unhideWhenUsed/>
   </w:style>
-  <w:style w:type="table" w:default="1" w:styleId="TableNormal">
+  <w:style w:type="table" w:default="1" w:styleId="Tabelanormal">
     <w:name w:val="Normal Table"/>
     <w:uiPriority w:val="99"/>
     <w:semiHidden/>
@@ -8361,13 +8436,13 @@
       </w:tblCellMar>
     </w:tblPr>
   </w:style>
-  <w:style w:type="numbering" w:default="1" w:styleId="NoList">
+  <w:style w:type="numbering" w:default="1" w:styleId="Semlista">
     <w:name w:val="No List"/>
     <w:uiPriority w:val="99"/>
     <w:semiHidden/>
     <w:unhideWhenUsed/>
   </w:style>
-  <w:style w:type="paragraph" w:styleId="BodyText">
+  <w:style w:type="paragraph" w:styleId="Corpodetexto">
     <w:name w:val="Body Text"/>
     <w:basedOn w:val="Normal"/>
     <w:uiPriority w:val="1"/>
@@ -8377,7 +8452,7 @@
       <w:szCs w:val="24"/>
     </w:rPr>
   </w:style>
-  <w:style w:type="paragraph" w:styleId="ListParagraph">
+  <w:style w:type="paragraph" w:styleId="PargrafodaLista">
     <w:name w:val="List Paragraph"/>
     <w:basedOn w:val="Normal"/>
     <w:uiPriority w:val="1"/>
@@ -8395,10 +8470,10 @@
       <w:lang w:val="pt-PT"/>
     </w:rPr>
   </w:style>
-  <w:style w:type="character" w:customStyle="1" w:styleId="Heading1Char">
-    <w:name w:val="Heading 1 Char"/>
-    <w:basedOn w:val="DefaultParagraphFont"/>
-    <w:link w:val="Heading1"/>
+  <w:style w:type="character" w:customStyle="1" w:styleId="Ttulo1Char">
+    <w:name w:val="Título 1 Char"/>
+    <w:basedOn w:val="Fontepargpadro"/>
+    <w:link w:val="Ttulo1"/>
     <w:uiPriority w:val="9"/>
     <w:rsid w:val="003D47B4"/>
     <w:rPr>
@@ -8409,9 +8484,9 @@
       <w:lang w:val="pt-PT"/>
     </w:rPr>
   </w:style>
-  <w:style w:type="paragraph" w:styleId="TOCHeading">
+  <w:style w:type="paragraph" w:styleId="CabealhodoSumrio">
     <w:name w:val="TOC Heading"/>
-    <w:basedOn w:val="Heading1"/>
+    <w:basedOn w:val="Ttulo1"/>
     <w:next w:val="Normal"/>
     <w:uiPriority w:val="39"/>
     <w:unhideWhenUsed/>
@@ -8428,7 +8503,7 @@
       <w:lang w:eastAsia="pt-BR"/>
     </w:rPr>
   </w:style>
-  <w:style w:type="paragraph" w:styleId="TOC2">
+  <w:style w:type="paragraph" w:styleId="Sumrio2">
     <w:name w:val="toc 2"/>
     <w:basedOn w:val="Normal"/>
     <w:next w:val="Normal"/>
@@ -8448,7 +8523,7 @@
       <w:lang w:eastAsia="pt-BR"/>
     </w:rPr>
   </w:style>
-  <w:style w:type="paragraph" w:styleId="TOC1">
+  <w:style w:type="paragraph" w:styleId="Sumrio1">
     <w:name w:val="toc 1"/>
     <w:basedOn w:val="Normal"/>
     <w:next w:val="Normal"/>
@@ -8469,7 +8544,7 @@
   </w:style>
   <w:style w:type="character" w:styleId="Hyperlink">
     <w:name w:val="Hyperlink"/>
-    <w:basedOn w:val="DefaultParagraphFont"/>
+    <w:basedOn w:val="Fontepargpadro"/>
     <w:uiPriority w:val="99"/>
     <w:unhideWhenUsed/>
     <w:rsid w:val="003D47B4"/>
@@ -8478,10 +8553,10 @@
       <w:u w:val="single"/>
     </w:rPr>
   </w:style>
-  <w:style w:type="paragraph" w:styleId="Header">
+  <w:style w:type="paragraph" w:styleId="Cabealho">
     <w:name w:val="header"/>
     <w:basedOn w:val="Normal"/>
-    <w:link w:val="HeaderChar"/>
+    <w:link w:val="CabealhoChar"/>
     <w:uiPriority w:val="99"/>
     <w:unhideWhenUsed/>
     <w:rsid w:val="00141B1B"/>
@@ -8492,10 +8567,10 @@
       </w:tabs>
     </w:pPr>
   </w:style>
-  <w:style w:type="character" w:customStyle="1" w:styleId="HeaderChar">
-    <w:name w:val="Header Char"/>
-    <w:basedOn w:val="DefaultParagraphFont"/>
-    <w:link w:val="Header"/>
+  <w:style w:type="character" w:customStyle="1" w:styleId="CabealhoChar">
+    <w:name w:val="Cabeçalho Char"/>
+    <w:basedOn w:val="Fontepargpadro"/>
+    <w:link w:val="Cabealho"/>
     <w:uiPriority w:val="99"/>
     <w:rsid w:val="00141B1B"/>
     <w:rPr>
@@ -8503,10 +8578,10 @@
       <w:lang w:val="pt-PT"/>
     </w:rPr>
   </w:style>
-  <w:style w:type="paragraph" w:styleId="Footer">
+  <w:style w:type="paragraph" w:styleId="Rodap">
     <w:name w:val="footer"/>
     <w:basedOn w:val="Normal"/>
-    <w:link w:val="FooterChar"/>
+    <w:link w:val="RodapChar"/>
     <w:uiPriority w:val="99"/>
     <w:unhideWhenUsed/>
     <w:rsid w:val="00141B1B"/>
@@ -8517,10 +8592,10 @@
       </w:tabs>
     </w:pPr>
   </w:style>
-  <w:style w:type="character" w:customStyle="1" w:styleId="FooterChar">
-    <w:name w:val="Footer Char"/>
-    <w:basedOn w:val="DefaultParagraphFont"/>
-    <w:link w:val="Footer"/>
+  <w:style w:type="character" w:customStyle="1" w:styleId="RodapChar">
+    <w:name w:val="Rodapé Char"/>
+    <w:basedOn w:val="Fontepargpadro"/>
+    <w:link w:val="Rodap"/>
     <w:uiPriority w:val="99"/>
     <w:rsid w:val="00141B1B"/>
     <w:rPr>
@@ -8545,9 +8620,9 @@
       </w:tblCellMar>
     </w:tblPr>
   </w:style>
-  <w:style w:type="table" w:styleId="TableGrid">
+  <w:style w:type="table" w:styleId="Tabelacomgrade">
     <w:name w:val="Table Grid"/>
-    <w:basedOn w:val="TableNormal"/>
+    <w:basedOn w:val="Tabelanormal"/>
     <w:uiPriority w:val="59"/>
     <w:rsid w:val="00141B1B"/>
     <w:tblPr>
@@ -8561,10 +8636,10 @@
       </w:tblBorders>
     </w:tblPr>
   </w:style>
-  <w:style w:type="character" w:customStyle="1" w:styleId="Heading3Char">
-    <w:name w:val="Heading 3 Char"/>
-    <w:basedOn w:val="DefaultParagraphFont"/>
-    <w:link w:val="Heading3"/>
+  <w:style w:type="character" w:customStyle="1" w:styleId="Ttulo3Char">
+    <w:name w:val="Título 3 Char"/>
+    <w:basedOn w:val="Fontepargpadro"/>
+    <w:link w:val="Ttulo3"/>
     <w:uiPriority w:val="9"/>
     <w:semiHidden/>
     <w:rsid w:val="00C72F41"/>

</xml_diff>